<commit_message>
last working version word file completed
</commit_message>
<xml_diff>
--- a/Project_2/bouo3102-dems2304.docx
+++ b/Project_2/bouo3102-dems2304.docx
@@ -392,6 +392,10 @@
     <w:sdt>
       <w:sdtPr>
         <w:rPr>
+          <w:rFonts w:asciiTheme="minorHAnsi" w:eastAsiaTheme="minorHAnsi" w:hAnsiTheme="minorHAnsi" w:cstheme="minorBidi"/>
+          <w:color w:val="auto"/>
+          <w:sz w:val="22"/>
+          <w:szCs w:val="22"/>
           <w:lang w:val="fr-CA"/>
         </w:rPr>
         <w:id w:val="-1159766508"/>
@@ -402,13 +406,9 @@
       </w:sdtPr>
       <w:sdtEndPr>
         <w:rPr>
-          <w:rFonts w:asciiTheme="minorHAnsi" w:eastAsiaTheme="minorHAnsi" w:hAnsiTheme="minorHAnsi" w:cstheme="minorBidi"/>
           <w:b/>
           <w:bCs/>
           <w:noProof/>
-          <w:color w:val="auto"/>
-          <w:sz w:val="22"/>
-          <w:szCs w:val="22"/>
         </w:rPr>
       </w:sdtEndPr>
       <w:sdtContent>
@@ -1334,8 +1334,6 @@
         </w:rPr>
         <w:br w:type="page"/>
       </w:r>
-      <w:bookmarkStart w:id="0" w:name="_GoBack"/>
-      <w:bookmarkEnd w:id="0"/>
     </w:p>
     <w:p>
       <w:pPr>
@@ -1344,7 +1342,7 @@
           <w:lang w:val="fr-CA"/>
         </w:rPr>
       </w:pPr>
-      <w:bookmarkStart w:id="1" w:name="_Toc466804163"/>
+      <w:bookmarkStart w:id="0" w:name="_Toc466804163"/>
       <w:r>
         <w:rPr>
           <w:lang w:val="fr-CA"/>
@@ -1352,23 +1350,23 @@
         <w:lastRenderedPageBreak/>
         <w:t>Construction et validation du simulateur</w:t>
       </w:r>
+      <w:bookmarkEnd w:id="0"/>
+    </w:p>
+    <w:p>
+      <w:pPr>
+        <w:pStyle w:val="Heading3"/>
+        <w:rPr>
+          <w:lang w:val="fr-CA"/>
+        </w:rPr>
+      </w:pPr>
+      <w:bookmarkStart w:id="1" w:name="_Toc466804164"/>
+      <w:r>
+        <w:rPr>
+          <w:lang w:val="fr-CA"/>
+        </w:rPr>
+        <w:t>P2-1</w:t>
+      </w:r>
       <w:bookmarkEnd w:id="1"/>
-    </w:p>
-    <w:p>
-      <w:pPr>
-        <w:pStyle w:val="Heading3"/>
-        <w:rPr>
-          <w:lang w:val="fr-CA"/>
-        </w:rPr>
-      </w:pPr>
-      <w:bookmarkStart w:id="2" w:name="_Toc466804164"/>
-      <w:r>
-        <w:rPr>
-          <w:lang w:val="fr-CA"/>
-        </w:rPr>
-        <w:t>P2-1</w:t>
-      </w:r>
-      <w:bookmarkEnd w:id="2"/>
     </w:p>
     <w:p>
       <w:pPr>
@@ -1609,675 +1607,13 @@
       <w:r>
         <w:rPr>
           <w:noProof/>
-          <w:lang w:val="fr-CA"/>
+          <w:lang w:val="en-CA" w:eastAsia="en-CA"/>
         </w:rPr>
         <w:drawing>
           <wp:inline distT="0" distB="0" distL="0" distR="0" wp14:anchorId="468047E9" wp14:editId="5497F90D">
             <wp:extent cx="5943600" cy="2840355"/>
             <wp:effectExtent l="0" t="0" r="0" b="0"/>
             <wp:docPr id="1" name="Picture 1"/>
-            <wp:cNvGraphicFramePr>
-              <a:graphicFrameLocks xmlns:a="http://schemas.openxmlformats.org/drawingml/2006/main" noChangeAspect="1"/>
-            </wp:cNvGraphicFramePr>
-            <a:graphic xmlns:a="http://schemas.openxmlformats.org/drawingml/2006/main">
-              <a:graphicData uri="http://schemas.openxmlformats.org/drawingml/2006/picture">
-                <pic:pic xmlns:pic="http://schemas.openxmlformats.org/drawingml/2006/picture">
-                  <pic:nvPicPr>
-                    <pic:cNvPr id="1" name=""/>
-                    <pic:cNvPicPr/>
-                  </pic:nvPicPr>
-                  <pic:blipFill>
-                    <a:blip r:embed="rId7"/>
-                    <a:stretch>
-                      <a:fillRect/>
-                    </a:stretch>
-                  </pic:blipFill>
-                  <pic:spPr>
-                    <a:xfrm>
-                      <a:off x="0" y="0"/>
-                      <a:ext cx="5943600" cy="2840355"/>
-                    </a:xfrm>
-                    <a:prstGeom prst="rect">
-                      <a:avLst/>
-                    </a:prstGeom>
-                  </pic:spPr>
-                </pic:pic>
-              </a:graphicData>
-            </a:graphic>
-          </wp:inline>
-        </w:drawing>
-      </w:r>
-    </w:p>
-    <w:p>
-      <w:pPr>
-        <w:pStyle w:val="Heading3"/>
-        <w:rPr>
-          <w:lang w:val="fr-CA"/>
-        </w:rPr>
-      </w:pPr>
-      <w:bookmarkStart w:id="3" w:name="_Toc466804165"/>
-      <w:r>
-        <w:rPr>
-          <w:lang w:val="fr-CA"/>
-        </w:rPr>
-        <w:t>P2-2</w:t>
-      </w:r>
-      <w:bookmarkEnd w:id="3"/>
-    </w:p>
-    <w:p>
-      <w:pPr>
-        <w:rPr>
-          <w:lang w:val="fr-CA"/>
-        </w:rPr>
-      </w:pPr>
-      <w:r>
-        <w:rPr>
-          <w:lang w:val="fr-CA"/>
-        </w:rPr>
-        <w:t>Selon les équations du vol longitudinal (3.8) :</w:t>
-      </w:r>
-    </w:p>
-    <w:p>
-      <w:pPr>
-        <w:rPr>
-          <w:rFonts w:eastAsiaTheme="minorEastAsia"/>
-          <w:lang w:val="fr-CA"/>
-        </w:rPr>
-      </w:pPr>
-      <m:oMath>
-        <m:d>
-          <m:dPr>
-            <m:begChr m:val=""/>
-            <m:endChr m:val="}"/>
-            <m:ctrlPr>
-              <w:rPr>
-                <w:rFonts w:ascii="Cambria Math" w:hAnsi="Cambria Math"/>
-                <w:i/>
-                <w:lang w:val="fr-CA"/>
-              </w:rPr>
-            </m:ctrlPr>
-          </m:dPr>
-          <m:e>
-            <m:f>
-              <m:fPr>
-                <m:type m:val="noBar"/>
-                <m:ctrlPr>
-                  <w:rPr>
-                    <w:rFonts w:ascii="Cambria Math" w:hAnsi="Cambria Math"/>
-                    <w:i/>
-                    <w:lang w:val="fr-CA"/>
-                  </w:rPr>
-                </m:ctrlPr>
-              </m:fPr>
-              <m:num>
-                <m:f>
-                  <m:fPr>
-                    <m:type m:val="noBar"/>
-                    <m:ctrlPr>
-                      <w:rPr>
-                        <w:rFonts w:ascii="Cambria Math" w:hAnsi="Cambria Math"/>
-                        <w:i/>
-                        <w:lang w:val="fr-CA"/>
-                      </w:rPr>
-                    </m:ctrlPr>
-                  </m:fPr>
-                  <m:num>
-                    <m:r>
-                      <w:rPr>
-                        <w:rFonts w:ascii="Cambria Math" w:hAnsi="Cambria Math"/>
-                        <w:lang w:val="fr-CA"/>
-                      </w:rPr>
-                      <m:t>m</m:t>
-                    </m:r>
-                    <m:sSub>
-                      <m:sSubPr>
-                        <m:ctrlPr>
-                          <w:rPr>
-                            <w:rFonts w:ascii="Cambria Math" w:hAnsi="Cambria Math"/>
-                            <w:i/>
-                            <w:lang w:val="fr-CA"/>
-                          </w:rPr>
-                        </m:ctrlPr>
-                      </m:sSubPr>
-                      <m:e>
-                        <m:acc>
-                          <m:accPr>
-                            <m:chr m:val="̇"/>
-                            <m:ctrlPr>
-                              <w:rPr>
-                                <w:rFonts w:ascii="Cambria Math" w:hAnsi="Cambria Math"/>
-                                <w:i/>
-                                <w:lang w:val="fr-CA"/>
-                              </w:rPr>
-                            </m:ctrlPr>
-                          </m:accPr>
-                          <m:e>
-                            <m:r>
-                              <w:rPr>
-                                <w:rFonts w:ascii="Cambria Math" w:hAnsi="Cambria Math"/>
-                                <w:lang w:val="fr-CA"/>
-                              </w:rPr>
-                              <m:t>V</m:t>
-                            </m:r>
-                          </m:e>
-                        </m:acc>
-                      </m:e>
-                      <m:sub>
-                        <m:r>
-                          <w:rPr>
-                            <w:rFonts w:ascii="Cambria Math" w:hAnsi="Cambria Math"/>
-                            <w:lang w:val="fr-CA"/>
-                          </w:rPr>
-                          <m:t>T</m:t>
-                        </m:r>
-                      </m:sub>
-                    </m:sSub>
-                    <m:r>
-                      <w:rPr>
-                        <w:rFonts w:ascii="Cambria Math" w:hAnsi="Cambria Math"/>
-                        <w:lang w:val="fr-CA"/>
-                      </w:rPr>
-                      <m:t xml:space="preserve">= -D+ </m:t>
-                    </m:r>
-                    <m:sSub>
-                      <m:sSubPr>
-                        <m:ctrlPr>
-                          <w:rPr>
-                            <w:rFonts w:ascii="Cambria Math" w:hAnsi="Cambria Math"/>
-                            <w:i/>
-                            <w:lang w:val="fr-CA"/>
-                          </w:rPr>
-                        </m:ctrlPr>
-                      </m:sSubPr>
-                      <m:e>
-                        <m:r>
-                          <w:rPr>
-                            <w:rFonts w:ascii="Cambria Math" w:hAnsi="Cambria Math"/>
-                            <w:lang w:val="fr-CA"/>
-                          </w:rPr>
-                          <m:t>F</m:t>
-                        </m:r>
-                      </m:e>
-                      <m:sub>
-                        <m:r>
-                          <w:rPr>
-                            <w:rFonts w:ascii="Cambria Math" w:hAnsi="Cambria Math"/>
-                            <w:lang w:val="fr-CA"/>
-                          </w:rPr>
-                          <m:t>T</m:t>
-                        </m:r>
-                      </m:sub>
-                    </m:sSub>
-                    <m:r>
-                      <w:rPr>
-                        <w:rFonts w:ascii="Cambria Math" w:hAnsi="Cambria Math"/>
-                        <w:lang w:val="fr-CA"/>
-                      </w:rPr>
-                      <m:t xml:space="preserve">cosα-mg </m:t>
-                    </m:r>
-                    <m:r>
-                      <m:rPr>
-                        <m:sty m:val="p"/>
-                      </m:rPr>
-                      <w:rPr>
-                        <w:rFonts w:ascii="Cambria Math" w:hAnsi="Cambria Math"/>
-                        <w:lang w:val="fr-CA"/>
-                      </w:rPr>
-                      <m:t>sin⁡</m:t>
-                    </m:r>
-                    <m:r>
-                      <w:rPr>
-                        <w:rFonts w:ascii="Cambria Math" w:hAnsi="Cambria Math"/>
-                        <w:lang w:val="fr-CA"/>
-                      </w:rPr>
-                      <m:t>(θ-α)</m:t>
-                    </m:r>
-                  </m:num>
-                  <m:den>
-                    <m:r>
-                      <w:rPr>
-                        <w:rFonts w:ascii="Cambria Math" w:hAnsi="Cambria Math"/>
-                        <w:lang w:val="fr-CA"/>
-                      </w:rPr>
-                      <m:t>m</m:t>
-                    </m:r>
-                    <m:sSub>
-                      <m:sSubPr>
-                        <m:ctrlPr>
-                          <w:rPr>
-                            <w:rFonts w:ascii="Cambria Math" w:hAnsi="Cambria Math"/>
-                            <w:i/>
-                            <w:lang w:val="fr-CA"/>
-                          </w:rPr>
-                        </m:ctrlPr>
-                      </m:sSubPr>
-                      <m:e>
-                        <m:r>
-                          <w:rPr>
-                            <w:rFonts w:ascii="Cambria Math" w:hAnsi="Cambria Math"/>
-                            <w:lang w:val="fr-CA"/>
-                          </w:rPr>
-                          <m:t>V</m:t>
-                        </m:r>
-                      </m:e>
-                      <m:sub>
-                        <m:r>
-                          <w:rPr>
-                            <w:rFonts w:ascii="Cambria Math" w:hAnsi="Cambria Math"/>
-                            <w:lang w:val="fr-CA"/>
-                          </w:rPr>
-                          <m:t>T</m:t>
-                        </m:r>
-                      </m:sub>
-                    </m:sSub>
-                    <m:acc>
-                      <m:accPr>
-                        <m:chr m:val="̇"/>
-                        <m:ctrlPr>
-                          <w:rPr>
-                            <w:rFonts w:ascii="Cambria Math" w:hAnsi="Cambria Math"/>
-                            <w:i/>
-                            <w:lang w:val="fr-CA"/>
-                          </w:rPr>
-                        </m:ctrlPr>
-                      </m:accPr>
-                      <m:e>
-                        <m:r>
-                          <w:rPr>
-                            <w:rFonts w:ascii="Cambria Math" w:hAnsi="Cambria Math"/>
-                            <w:lang w:val="fr-CA"/>
-                          </w:rPr>
-                          <m:t>α</m:t>
-                        </m:r>
-                        <m:r>
-                          <w:rPr>
-                            <w:rFonts w:ascii="Cambria Math" w:hAnsi="Cambria Math"/>
-                            <w:lang w:val="fr-CA"/>
-                          </w:rPr>
-                          <m:t xml:space="preserve">  </m:t>
-                        </m:r>
-                      </m:e>
-                    </m:acc>
-                    <m:r>
-                      <w:rPr>
-                        <w:rFonts w:ascii="Cambria Math" w:hAnsi="Cambria Math"/>
-                        <w:lang w:val="fr-CA"/>
-                      </w:rPr>
-                      <m:t xml:space="preserve">= -L- </m:t>
-                    </m:r>
-                    <m:sSub>
-                      <m:sSubPr>
-                        <m:ctrlPr>
-                          <w:rPr>
-                            <w:rFonts w:ascii="Cambria Math" w:hAnsi="Cambria Math"/>
-                            <w:i/>
-                            <w:lang w:val="fr-CA"/>
-                          </w:rPr>
-                        </m:ctrlPr>
-                      </m:sSubPr>
-                      <m:e>
-                        <m:r>
-                          <w:rPr>
-                            <w:rFonts w:ascii="Cambria Math" w:hAnsi="Cambria Math"/>
-                            <w:lang w:val="fr-CA"/>
-                          </w:rPr>
-                          <m:t>F</m:t>
-                        </m:r>
-                      </m:e>
-                      <m:sub>
-                        <m:r>
-                          <w:rPr>
-                            <w:rFonts w:ascii="Cambria Math" w:hAnsi="Cambria Math"/>
-                            <w:lang w:val="fr-CA"/>
-                          </w:rPr>
-                          <m:t>T</m:t>
-                        </m:r>
-                      </m:sub>
-                    </m:sSub>
-                    <m:r>
-                      <w:rPr>
-                        <w:rFonts w:ascii="Cambria Math" w:hAnsi="Cambria Math"/>
-                        <w:lang w:val="fr-CA"/>
-                      </w:rPr>
-                      <m:t>sinα+mg</m:t>
-                    </m:r>
-                    <m:func>
-                      <m:funcPr>
-                        <m:ctrlPr>
-                          <w:rPr>
-                            <w:rFonts w:ascii="Cambria Math" w:hAnsi="Cambria Math"/>
-                            <w:i/>
-                            <w:lang w:val="fr-CA"/>
-                          </w:rPr>
-                        </m:ctrlPr>
-                      </m:funcPr>
-                      <m:fName>
-                        <m:r>
-                          <m:rPr>
-                            <m:sty m:val="p"/>
-                          </m:rPr>
-                          <w:rPr>
-                            <w:rFonts w:ascii="Cambria Math" w:hAnsi="Cambria Math"/>
-                            <w:lang w:val="fr-CA"/>
-                          </w:rPr>
-                          <m:t>cos</m:t>
-                        </m:r>
-                      </m:fName>
-                      <m:e>
-                        <m:d>
-                          <m:dPr>
-                            <m:ctrlPr>
-                              <w:rPr>
-                                <w:rFonts w:ascii="Cambria Math" w:hAnsi="Cambria Math"/>
-                                <w:i/>
-                                <w:lang w:val="fr-CA"/>
-                              </w:rPr>
-                            </m:ctrlPr>
-                          </m:dPr>
-                          <m:e>
-                            <m:r>
-                              <w:rPr>
-                                <w:rFonts w:ascii="Cambria Math" w:hAnsi="Cambria Math"/>
-                                <w:lang w:val="fr-CA"/>
-                              </w:rPr>
-                              <m:t>θ-α</m:t>
-                            </m:r>
-                          </m:e>
-                        </m:d>
-                      </m:e>
-                    </m:func>
-                    <m:r>
-                      <w:rPr>
-                        <w:rFonts w:ascii="Cambria Math" w:hAnsi="Cambria Math"/>
-                        <w:lang w:val="fr-CA"/>
-                      </w:rPr>
-                      <m:t>+m</m:t>
-                    </m:r>
-                    <m:sSub>
-                      <m:sSubPr>
-                        <m:ctrlPr>
-                          <w:rPr>
-                            <w:rFonts w:ascii="Cambria Math" w:hAnsi="Cambria Math"/>
-                            <w:i/>
-                            <w:lang w:val="fr-CA"/>
-                          </w:rPr>
-                        </m:ctrlPr>
-                      </m:sSubPr>
-                      <m:e>
-                        <m:r>
-                          <w:rPr>
-                            <w:rFonts w:ascii="Cambria Math" w:hAnsi="Cambria Math"/>
-                            <w:lang w:val="fr-CA"/>
-                          </w:rPr>
-                          <m:t>V</m:t>
-                        </m:r>
-                      </m:e>
-                      <m:sub>
-                        <m:r>
-                          <w:rPr>
-                            <w:rFonts w:ascii="Cambria Math" w:hAnsi="Cambria Math"/>
-                            <w:lang w:val="fr-CA"/>
-                          </w:rPr>
-                          <m:t>T</m:t>
-                        </m:r>
-                      </m:sub>
-                    </m:sSub>
-                    <m:acc>
-                      <m:accPr>
-                        <m:chr m:val="̇"/>
-                        <m:ctrlPr>
-                          <w:rPr>
-                            <w:rFonts w:ascii="Cambria Math" w:hAnsi="Cambria Math"/>
-                            <w:i/>
-                            <w:lang w:val="fr-CA"/>
-                          </w:rPr>
-                        </m:ctrlPr>
-                      </m:accPr>
-                      <m:e>
-                        <m:r>
-                          <w:rPr>
-                            <w:rFonts w:ascii="Cambria Math" w:hAnsi="Cambria Math"/>
-                            <w:lang w:val="fr-CA"/>
-                          </w:rPr>
-                          <m:t>θ</m:t>
-                        </m:r>
-                      </m:e>
-                    </m:acc>
-                  </m:den>
-                </m:f>
-              </m:num>
-              <m:den>
-                <m:f>
-                  <m:fPr>
-                    <m:type m:val="noBar"/>
-                    <m:ctrlPr>
-                      <w:rPr>
-                        <w:rFonts w:ascii="Cambria Math" w:hAnsi="Cambria Math"/>
-                        <w:i/>
-                        <w:lang w:val="fr-CA"/>
-                      </w:rPr>
-                    </m:ctrlPr>
-                  </m:fPr>
-                  <m:num>
-                    <m:acc>
-                      <m:accPr>
-                        <m:chr m:val="̇"/>
-                        <m:ctrlPr>
-                          <w:rPr>
-                            <w:rFonts w:ascii="Cambria Math" w:hAnsi="Cambria Math"/>
-                            <w:i/>
-                            <w:lang w:val="fr-CA"/>
-                          </w:rPr>
-                        </m:ctrlPr>
-                      </m:accPr>
-                      <m:e>
-                        <m:r>
-                          <w:rPr>
-                            <w:rFonts w:ascii="Cambria Math" w:hAnsi="Cambria Math"/>
-                            <w:lang w:val="fr-CA"/>
-                          </w:rPr>
-                          <m:t>θ</m:t>
-                        </m:r>
-                      </m:e>
-                    </m:acc>
-                    <m:r>
-                      <w:rPr>
-                        <w:rFonts w:ascii="Cambria Math" w:hAnsi="Cambria Math"/>
-                        <w:lang w:val="fr-CA"/>
-                      </w:rPr>
-                      <m:t>= q</m:t>
-                    </m:r>
-                  </m:num>
-                  <m:den>
-                    <m:r>
-                      <w:rPr>
-                        <w:rFonts w:ascii="Cambria Math" w:hAnsi="Cambria Math"/>
-                        <w:lang w:val="fr-CA"/>
-                      </w:rPr>
-                      <m:t>Jy</m:t>
-                    </m:r>
-                    <m:acc>
-                      <m:accPr>
-                        <m:chr m:val="̇"/>
-                        <m:ctrlPr>
-                          <w:rPr>
-                            <w:rFonts w:ascii="Cambria Math" w:hAnsi="Cambria Math"/>
-                            <w:i/>
-                            <w:lang w:val="fr-CA"/>
-                          </w:rPr>
-                        </m:ctrlPr>
-                      </m:accPr>
-                      <m:e>
-                        <m:r>
-                          <w:rPr>
-                            <w:rFonts w:ascii="Cambria Math" w:hAnsi="Cambria Math"/>
-                            <w:lang w:val="fr-CA"/>
-                          </w:rPr>
-                          <m:t>q</m:t>
-                        </m:r>
-                      </m:e>
-                    </m:acc>
-                    <m:r>
-                      <w:rPr>
-                        <w:rFonts w:ascii="Cambria Math" w:hAnsi="Cambria Math"/>
-                        <w:lang w:val="fr-CA"/>
-                      </w:rPr>
-                      <m:t xml:space="preserve">=M+ </m:t>
-                    </m:r>
-                    <m:sSub>
-                      <m:sSubPr>
-                        <m:ctrlPr>
-                          <w:rPr>
-                            <w:rFonts w:ascii="Cambria Math" w:hAnsi="Cambria Math"/>
-                            <w:i/>
-                            <w:lang w:val="fr-CA"/>
-                          </w:rPr>
-                        </m:ctrlPr>
-                      </m:sSubPr>
-                      <m:e>
-                        <m:r>
-                          <w:rPr>
-                            <w:rFonts w:ascii="Cambria Math" w:hAnsi="Cambria Math"/>
-                            <w:lang w:val="fr-CA"/>
-                          </w:rPr>
-                          <m:t>M</m:t>
-                        </m:r>
-                      </m:e>
-                      <m:sub>
-                        <m:r>
-                          <w:rPr>
-                            <w:rFonts w:ascii="Cambria Math" w:hAnsi="Cambria Math"/>
-                            <w:lang w:val="fr-CA"/>
-                          </w:rPr>
-                          <m:t>T</m:t>
-                        </m:r>
-                      </m:sub>
-                    </m:sSub>
-                  </m:den>
-                </m:f>
-              </m:den>
-            </m:f>
-          </m:e>
-        </m:d>
-        <m:r>
-          <w:rPr>
-            <w:rFonts w:ascii="Cambria Math" w:hAnsi="Cambria Math"/>
-            <w:lang w:val="fr-CA"/>
-          </w:rPr>
-          <m:t xml:space="preserve">  </m:t>
-        </m:r>
-      </m:oMath>
-      <w:r>
-        <w:rPr>
-          <w:rFonts w:eastAsiaTheme="minorEastAsia"/>
-          <w:lang w:val="fr-CA"/>
-        </w:rPr>
-        <w:t xml:space="preserve"> </w:t>
-      </w:r>
-    </w:p>
-    <w:p>
-      <w:pPr>
-        <w:rPr>
-          <w:rFonts w:eastAsiaTheme="minorEastAsia"/>
-          <w:lang w:val="fr-CA"/>
-        </w:rPr>
-      </w:pPr>
-    </w:p>
-    <w:p>
-      <w:pPr>
-        <w:rPr>
-          <w:rFonts w:eastAsiaTheme="minorEastAsia"/>
-          <w:lang w:val="fr-CA"/>
-        </w:rPr>
-      </w:pPr>
-    </w:p>
-    <w:p>
-      <w:pPr>
-        <w:rPr>
-          <w:rFonts w:eastAsiaTheme="minorEastAsia"/>
-          <w:lang w:val="fr-CA"/>
-        </w:rPr>
-      </w:pPr>
-    </w:p>
-    <w:p>
-      <w:pPr>
-        <w:rPr>
-          <w:rFonts w:eastAsiaTheme="minorEastAsia"/>
-          <w:lang w:val="fr-CA"/>
-        </w:rPr>
-      </w:pPr>
-    </w:p>
-    <w:p>
-      <w:pPr>
-        <w:rPr>
-          <w:rFonts w:eastAsiaTheme="minorEastAsia"/>
-          <w:lang w:val="fr-CA"/>
-        </w:rPr>
-      </w:pPr>
-    </w:p>
-    <w:p>
-      <w:pPr>
-        <w:rPr>
-          <w:rFonts w:eastAsiaTheme="minorEastAsia"/>
-          <w:lang w:val="fr-CA"/>
-        </w:rPr>
-      </w:pPr>
-    </w:p>
-    <w:p>
-      <w:pPr>
-        <w:rPr>
-          <w:rFonts w:eastAsiaTheme="minorEastAsia"/>
-          <w:lang w:val="fr-CA"/>
-        </w:rPr>
-      </w:pPr>
-    </w:p>
-    <w:p>
-      <w:pPr>
-        <w:rPr>
-          <w:rFonts w:eastAsiaTheme="minorEastAsia"/>
-          <w:lang w:val="fr-CA"/>
-        </w:rPr>
-      </w:pPr>
-    </w:p>
-    <w:p>
-      <w:pPr>
-        <w:rPr>
-          <w:rFonts w:eastAsiaTheme="minorEastAsia"/>
-          <w:lang w:val="fr-CA"/>
-        </w:rPr>
-      </w:pPr>
-    </w:p>
-    <w:p>
-      <w:pPr>
-        <w:rPr>
-          <w:rFonts w:eastAsiaTheme="minorEastAsia"/>
-          <w:lang w:val="fr-CA"/>
-        </w:rPr>
-      </w:pPr>
-      <w:r>
-        <w:rPr>
-          <w:rFonts w:eastAsiaTheme="minorEastAsia"/>
-          <w:lang w:val="fr-CA"/>
-        </w:rPr>
-        <w:lastRenderedPageBreak/>
-        <w:t xml:space="preserve">On obtient : </w:t>
-      </w:r>
-    </w:p>
-    <w:p>
-      <w:pPr>
-        <w:rPr>
-          <w:lang w:val="fr-CA"/>
-        </w:rPr>
-      </w:pPr>
-      <w:r>
-        <w:rPr>
-          <w:noProof/>
-        </w:rPr>
-        <w:drawing>
-          <wp:inline distT="0" distB="0" distL="0" distR="0" wp14:anchorId="557F9D57" wp14:editId="16A598CC">
-            <wp:extent cx="5787267" cy="2829330"/>
-            <wp:effectExtent l="0" t="0" r="4445" b="9525"/>
-            <wp:docPr id="2" name="Picture 2"/>
             <wp:cNvGraphicFramePr>
               <a:graphicFrameLocks xmlns:a="http://schemas.openxmlformats.org/drawingml/2006/main" noChangeAspect="1"/>
             </wp:cNvGraphicFramePr>
@@ -2297,6 +1633,758 @@
                   <pic:spPr>
                     <a:xfrm>
                       <a:off x="0" y="0"/>
+                      <a:ext cx="5943600" cy="2840355"/>
+                    </a:xfrm>
+                    <a:prstGeom prst="rect">
+                      <a:avLst/>
+                    </a:prstGeom>
+                  </pic:spPr>
+                </pic:pic>
+              </a:graphicData>
+            </a:graphic>
+          </wp:inline>
+        </w:drawing>
+      </w:r>
+    </w:p>
+    <w:p>
+      <w:pPr>
+        <w:pStyle w:val="Heading3"/>
+        <w:rPr>
+          <w:lang w:val="fr-CA"/>
+        </w:rPr>
+      </w:pPr>
+      <w:bookmarkStart w:id="2" w:name="_Toc466804165"/>
+      <w:r>
+        <w:rPr>
+          <w:lang w:val="fr-CA"/>
+        </w:rPr>
+        <w:t>P2-2</w:t>
+      </w:r>
+      <w:bookmarkEnd w:id="2"/>
+    </w:p>
+    <w:p>
+      <w:pPr>
+        <w:rPr>
+          <w:lang w:val="fr-CA"/>
+        </w:rPr>
+      </w:pPr>
+      <w:r>
+        <w:rPr>
+          <w:lang w:val="fr-CA"/>
+        </w:rPr>
+        <w:t>Selon les équations du vol longitudinal (3.8) :</w:t>
+      </w:r>
+    </w:p>
+    <w:p>
+      <w:pPr>
+        <w:rPr>
+          <w:rFonts w:eastAsiaTheme="minorEastAsia"/>
+          <w:lang w:val="fr-CA"/>
+        </w:rPr>
+      </w:pPr>
+      <m:oMath>
+        <m:d>
+          <m:dPr>
+            <m:begChr m:val=""/>
+            <m:endChr m:val="}"/>
+            <m:ctrlPr>
+              <w:rPr>
+                <w:rFonts w:ascii="Cambria Math" w:hAnsi="Cambria Math"/>
+                <w:i/>
+                <w:sz w:val="24"/>
+                <w:szCs w:val="24"/>
+                <w:lang w:val="fr-CA"/>
+              </w:rPr>
+            </m:ctrlPr>
+          </m:dPr>
+          <m:e>
+            <m:f>
+              <m:fPr>
+                <m:type m:val="noBar"/>
+                <m:ctrlPr>
+                  <w:rPr>
+                    <w:rFonts w:ascii="Cambria Math" w:hAnsi="Cambria Math"/>
+                    <w:i/>
+                    <w:sz w:val="24"/>
+                    <w:szCs w:val="24"/>
+                    <w:lang w:val="fr-CA"/>
+                  </w:rPr>
+                </m:ctrlPr>
+              </m:fPr>
+              <m:num>
+                <m:f>
+                  <m:fPr>
+                    <m:type m:val="noBar"/>
+                    <m:ctrlPr>
+                      <w:rPr>
+                        <w:rFonts w:ascii="Cambria Math" w:hAnsi="Cambria Math"/>
+                        <w:i/>
+                        <w:sz w:val="24"/>
+                        <w:szCs w:val="24"/>
+                        <w:lang w:val="fr-CA"/>
+                      </w:rPr>
+                    </m:ctrlPr>
+                  </m:fPr>
+                  <m:num>
+                    <m:r>
+                      <w:rPr>
+                        <w:rFonts w:ascii="Cambria Math" w:hAnsi="Cambria Math"/>
+                        <w:sz w:val="24"/>
+                        <w:szCs w:val="24"/>
+                        <w:lang w:val="fr-CA"/>
+                      </w:rPr>
+                      <m:t>m</m:t>
+                    </m:r>
+                    <m:sSub>
+                      <m:sSubPr>
+                        <m:ctrlPr>
+                          <w:rPr>
+                            <w:rFonts w:ascii="Cambria Math" w:hAnsi="Cambria Math"/>
+                            <w:i/>
+                            <w:sz w:val="24"/>
+                            <w:szCs w:val="24"/>
+                            <w:lang w:val="fr-CA"/>
+                          </w:rPr>
+                        </m:ctrlPr>
+                      </m:sSubPr>
+                      <m:e>
+                        <m:acc>
+                          <m:accPr>
+                            <m:chr m:val="̇"/>
+                            <m:ctrlPr>
+                              <w:rPr>
+                                <w:rFonts w:ascii="Cambria Math" w:hAnsi="Cambria Math"/>
+                                <w:i/>
+                                <w:sz w:val="24"/>
+                                <w:szCs w:val="24"/>
+                                <w:lang w:val="fr-CA"/>
+                              </w:rPr>
+                            </m:ctrlPr>
+                          </m:accPr>
+                          <m:e>
+                            <m:r>
+                              <w:rPr>
+                                <w:rFonts w:ascii="Cambria Math" w:hAnsi="Cambria Math"/>
+                                <w:sz w:val="24"/>
+                                <w:szCs w:val="24"/>
+                                <w:lang w:val="fr-CA"/>
+                              </w:rPr>
+                              <m:t>V</m:t>
+                            </m:r>
+                          </m:e>
+                        </m:acc>
+                      </m:e>
+                      <m:sub>
+                        <m:r>
+                          <w:rPr>
+                            <w:rFonts w:ascii="Cambria Math" w:hAnsi="Cambria Math"/>
+                            <w:sz w:val="24"/>
+                            <w:szCs w:val="24"/>
+                            <w:lang w:val="fr-CA"/>
+                          </w:rPr>
+                          <m:t>T</m:t>
+                        </m:r>
+                      </m:sub>
+                    </m:sSub>
+                    <m:r>
+                      <w:rPr>
+                        <w:rFonts w:ascii="Cambria Math" w:hAnsi="Cambria Math"/>
+                        <w:sz w:val="24"/>
+                        <w:szCs w:val="24"/>
+                        <w:lang w:val="fr-CA"/>
+                      </w:rPr>
+                      <m:t xml:space="preserve">= -D+ </m:t>
+                    </m:r>
+                    <m:sSub>
+                      <m:sSubPr>
+                        <m:ctrlPr>
+                          <w:rPr>
+                            <w:rFonts w:ascii="Cambria Math" w:hAnsi="Cambria Math"/>
+                            <w:i/>
+                            <w:sz w:val="24"/>
+                            <w:szCs w:val="24"/>
+                            <w:lang w:val="fr-CA"/>
+                          </w:rPr>
+                        </m:ctrlPr>
+                      </m:sSubPr>
+                      <m:e>
+                        <m:r>
+                          <w:rPr>
+                            <w:rFonts w:ascii="Cambria Math" w:hAnsi="Cambria Math"/>
+                            <w:sz w:val="24"/>
+                            <w:szCs w:val="24"/>
+                            <w:lang w:val="fr-CA"/>
+                          </w:rPr>
+                          <m:t>F</m:t>
+                        </m:r>
+                      </m:e>
+                      <m:sub>
+                        <m:r>
+                          <w:rPr>
+                            <w:rFonts w:ascii="Cambria Math" w:hAnsi="Cambria Math"/>
+                            <w:sz w:val="24"/>
+                            <w:szCs w:val="24"/>
+                            <w:lang w:val="fr-CA"/>
+                          </w:rPr>
+                          <m:t>T</m:t>
+                        </m:r>
+                      </m:sub>
+                    </m:sSub>
+                    <m:r>
+                      <w:rPr>
+                        <w:rFonts w:ascii="Cambria Math" w:hAnsi="Cambria Math"/>
+                        <w:sz w:val="24"/>
+                        <w:szCs w:val="24"/>
+                        <w:lang w:val="fr-CA"/>
+                      </w:rPr>
+                      <m:t xml:space="preserve">cosα-mg </m:t>
+                    </m:r>
+                    <m:r>
+                      <m:rPr>
+                        <m:sty m:val="p"/>
+                      </m:rPr>
+                      <w:rPr>
+                        <w:rFonts w:ascii="Cambria Math" w:hAnsi="Cambria Math"/>
+                        <w:sz w:val="24"/>
+                        <w:szCs w:val="24"/>
+                        <w:lang w:val="fr-CA"/>
+                      </w:rPr>
+                      <m:t>sin⁡</m:t>
+                    </m:r>
+                    <m:r>
+                      <w:rPr>
+                        <w:rFonts w:ascii="Cambria Math" w:hAnsi="Cambria Math"/>
+                        <w:sz w:val="24"/>
+                        <w:szCs w:val="24"/>
+                        <w:lang w:val="fr-CA"/>
+                      </w:rPr>
+                      <m:t>(θ-α)</m:t>
+                    </m:r>
+                  </m:num>
+                  <m:den>
+                    <m:r>
+                      <w:rPr>
+                        <w:rFonts w:ascii="Cambria Math" w:hAnsi="Cambria Math"/>
+                        <w:sz w:val="24"/>
+                        <w:szCs w:val="24"/>
+                        <w:lang w:val="fr-CA"/>
+                      </w:rPr>
+                      <m:t>m</m:t>
+                    </m:r>
+                    <m:sSub>
+                      <m:sSubPr>
+                        <m:ctrlPr>
+                          <w:rPr>
+                            <w:rFonts w:ascii="Cambria Math" w:hAnsi="Cambria Math"/>
+                            <w:i/>
+                            <w:sz w:val="24"/>
+                            <w:szCs w:val="24"/>
+                            <w:lang w:val="fr-CA"/>
+                          </w:rPr>
+                        </m:ctrlPr>
+                      </m:sSubPr>
+                      <m:e>
+                        <m:r>
+                          <w:rPr>
+                            <w:rFonts w:ascii="Cambria Math" w:hAnsi="Cambria Math"/>
+                            <w:sz w:val="24"/>
+                            <w:szCs w:val="24"/>
+                            <w:lang w:val="fr-CA"/>
+                          </w:rPr>
+                          <m:t>V</m:t>
+                        </m:r>
+                      </m:e>
+                      <m:sub>
+                        <m:r>
+                          <w:rPr>
+                            <w:rFonts w:ascii="Cambria Math" w:hAnsi="Cambria Math"/>
+                            <w:sz w:val="24"/>
+                            <w:szCs w:val="24"/>
+                            <w:lang w:val="fr-CA"/>
+                          </w:rPr>
+                          <m:t>T</m:t>
+                        </m:r>
+                      </m:sub>
+                    </m:sSub>
+                    <m:acc>
+                      <m:accPr>
+                        <m:chr m:val="̇"/>
+                        <m:ctrlPr>
+                          <w:rPr>
+                            <w:rFonts w:ascii="Cambria Math" w:hAnsi="Cambria Math"/>
+                            <w:i/>
+                            <w:sz w:val="24"/>
+                            <w:szCs w:val="24"/>
+                            <w:lang w:val="fr-CA"/>
+                          </w:rPr>
+                        </m:ctrlPr>
+                      </m:accPr>
+                      <m:e>
+                        <m:r>
+                          <w:rPr>
+                            <w:rFonts w:ascii="Cambria Math" w:hAnsi="Cambria Math"/>
+                            <w:sz w:val="24"/>
+                            <w:szCs w:val="24"/>
+                            <w:lang w:val="fr-CA"/>
+                          </w:rPr>
+                          <m:t xml:space="preserve">α  </m:t>
+                        </m:r>
+                      </m:e>
+                    </m:acc>
+                    <m:r>
+                      <w:rPr>
+                        <w:rFonts w:ascii="Cambria Math" w:hAnsi="Cambria Math"/>
+                        <w:sz w:val="24"/>
+                        <w:szCs w:val="24"/>
+                        <w:lang w:val="fr-CA"/>
+                      </w:rPr>
+                      <m:t xml:space="preserve">= -L- </m:t>
+                    </m:r>
+                    <m:sSub>
+                      <m:sSubPr>
+                        <m:ctrlPr>
+                          <w:rPr>
+                            <w:rFonts w:ascii="Cambria Math" w:hAnsi="Cambria Math"/>
+                            <w:i/>
+                            <w:sz w:val="24"/>
+                            <w:szCs w:val="24"/>
+                            <w:lang w:val="fr-CA"/>
+                          </w:rPr>
+                        </m:ctrlPr>
+                      </m:sSubPr>
+                      <m:e>
+                        <m:r>
+                          <w:rPr>
+                            <w:rFonts w:ascii="Cambria Math" w:hAnsi="Cambria Math"/>
+                            <w:sz w:val="24"/>
+                            <w:szCs w:val="24"/>
+                            <w:lang w:val="fr-CA"/>
+                          </w:rPr>
+                          <m:t>F</m:t>
+                        </m:r>
+                      </m:e>
+                      <m:sub>
+                        <m:r>
+                          <w:rPr>
+                            <w:rFonts w:ascii="Cambria Math" w:hAnsi="Cambria Math"/>
+                            <w:sz w:val="24"/>
+                            <w:szCs w:val="24"/>
+                            <w:lang w:val="fr-CA"/>
+                          </w:rPr>
+                          <m:t>T</m:t>
+                        </m:r>
+                      </m:sub>
+                    </m:sSub>
+                    <m:r>
+                      <w:rPr>
+                        <w:rFonts w:ascii="Cambria Math" w:hAnsi="Cambria Math"/>
+                        <w:sz w:val="24"/>
+                        <w:szCs w:val="24"/>
+                        <w:lang w:val="fr-CA"/>
+                      </w:rPr>
+                      <m:t>sinα+mg</m:t>
+                    </m:r>
+                    <m:func>
+                      <m:funcPr>
+                        <m:ctrlPr>
+                          <w:rPr>
+                            <w:rFonts w:ascii="Cambria Math" w:hAnsi="Cambria Math"/>
+                            <w:i/>
+                            <w:sz w:val="24"/>
+                            <w:szCs w:val="24"/>
+                            <w:lang w:val="fr-CA"/>
+                          </w:rPr>
+                        </m:ctrlPr>
+                      </m:funcPr>
+                      <m:fName>
+                        <m:r>
+                          <m:rPr>
+                            <m:sty m:val="p"/>
+                          </m:rPr>
+                          <w:rPr>
+                            <w:rFonts w:ascii="Cambria Math" w:hAnsi="Cambria Math"/>
+                            <w:sz w:val="24"/>
+                            <w:szCs w:val="24"/>
+                            <w:lang w:val="fr-CA"/>
+                          </w:rPr>
+                          <m:t>cos</m:t>
+                        </m:r>
+                      </m:fName>
+                      <m:e>
+                        <m:d>
+                          <m:dPr>
+                            <m:ctrlPr>
+                              <w:rPr>
+                                <w:rFonts w:ascii="Cambria Math" w:hAnsi="Cambria Math"/>
+                                <w:i/>
+                                <w:sz w:val="24"/>
+                                <w:szCs w:val="24"/>
+                                <w:lang w:val="fr-CA"/>
+                              </w:rPr>
+                            </m:ctrlPr>
+                          </m:dPr>
+                          <m:e>
+                            <m:r>
+                              <w:rPr>
+                                <w:rFonts w:ascii="Cambria Math" w:hAnsi="Cambria Math"/>
+                                <w:sz w:val="24"/>
+                                <w:szCs w:val="24"/>
+                                <w:lang w:val="fr-CA"/>
+                              </w:rPr>
+                              <m:t>θ-α</m:t>
+                            </m:r>
+                          </m:e>
+                        </m:d>
+                      </m:e>
+                    </m:func>
+                    <m:r>
+                      <w:rPr>
+                        <w:rFonts w:ascii="Cambria Math" w:hAnsi="Cambria Math"/>
+                        <w:sz w:val="24"/>
+                        <w:szCs w:val="24"/>
+                        <w:lang w:val="fr-CA"/>
+                      </w:rPr>
+                      <m:t>+m</m:t>
+                    </m:r>
+                    <m:sSub>
+                      <m:sSubPr>
+                        <m:ctrlPr>
+                          <w:rPr>
+                            <w:rFonts w:ascii="Cambria Math" w:hAnsi="Cambria Math"/>
+                            <w:i/>
+                            <w:sz w:val="24"/>
+                            <w:szCs w:val="24"/>
+                            <w:lang w:val="fr-CA"/>
+                          </w:rPr>
+                        </m:ctrlPr>
+                      </m:sSubPr>
+                      <m:e>
+                        <m:r>
+                          <w:rPr>
+                            <w:rFonts w:ascii="Cambria Math" w:hAnsi="Cambria Math"/>
+                            <w:sz w:val="24"/>
+                            <w:szCs w:val="24"/>
+                            <w:lang w:val="fr-CA"/>
+                          </w:rPr>
+                          <m:t>V</m:t>
+                        </m:r>
+                      </m:e>
+                      <m:sub>
+                        <m:r>
+                          <w:rPr>
+                            <w:rFonts w:ascii="Cambria Math" w:hAnsi="Cambria Math"/>
+                            <w:sz w:val="24"/>
+                            <w:szCs w:val="24"/>
+                            <w:lang w:val="fr-CA"/>
+                          </w:rPr>
+                          <m:t>T</m:t>
+                        </m:r>
+                      </m:sub>
+                    </m:sSub>
+                    <m:acc>
+                      <m:accPr>
+                        <m:chr m:val="̇"/>
+                        <m:ctrlPr>
+                          <w:rPr>
+                            <w:rFonts w:ascii="Cambria Math" w:hAnsi="Cambria Math"/>
+                            <w:i/>
+                            <w:sz w:val="24"/>
+                            <w:szCs w:val="24"/>
+                            <w:lang w:val="fr-CA"/>
+                          </w:rPr>
+                        </m:ctrlPr>
+                      </m:accPr>
+                      <m:e>
+                        <m:r>
+                          <w:rPr>
+                            <w:rFonts w:ascii="Cambria Math" w:hAnsi="Cambria Math"/>
+                            <w:sz w:val="24"/>
+                            <w:szCs w:val="24"/>
+                            <w:lang w:val="fr-CA"/>
+                          </w:rPr>
+                          <m:t>θ</m:t>
+                        </m:r>
+                      </m:e>
+                    </m:acc>
+                  </m:den>
+                </m:f>
+              </m:num>
+              <m:den>
+                <m:f>
+                  <m:fPr>
+                    <m:type m:val="noBar"/>
+                    <m:ctrlPr>
+                      <w:rPr>
+                        <w:rFonts w:ascii="Cambria Math" w:hAnsi="Cambria Math"/>
+                        <w:i/>
+                        <w:sz w:val="24"/>
+                        <w:szCs w:val="24"/>
+                        <w:lang w:val="fr-CA"/>
+                      </w:rPr>
+                    </m:ctrlPr>
+                  </m:fPr>
+                  <m:num>
+                    <m:acc>
+                      <m:accPr>
+                        <m:chr m:val="̇"/>
+                        <m:ctrlPr>
+                          <w:rPr>
+                            <w:rFonts w:ascii="Cambria Math" w:hAnsi="Cambria Math"/>
+                            <w:i/>
+                            <w:sz w:val="24"/>
+                            <w:szCs w:val="24"/>
+                            <w:lang w:val="fr-CA"/>
+                          </w:rPr>
+                        </m:ctrlPr>
+                      </m:accPr>
+                      <m:e>
+                        <m:r>
+                          <w:rPr>
+                            <w:rFonts w:ascii="Cambria Math" w:hAnsi="Cambria Math"/>
+                            <w:sz w:val="24"/>
+                            <w:szCs w:val="24"/>
+                            <w:lang w:val="fr-CA"/>
+                          </w:rPr>
+                          <m:t>θ</m:t>
+                        </m:r>
+                      </m:e>
+                    </m:acc>
+                    <m:r>
+                      <w:rPr>
+                        <w:rFonts w:ascii="Cambria Math" w:hAnsi="Cambria Math"/>
+                        <w:sz w:val="24"/>
+                        <w:szCs w:val="24"/>
+                        <w:lang w:val="fr-CA"/>
+                      </w:rPr>
+                      <m:t>= q</m:t>
+                    </m:r>
+                  </m:num>
+                  <m:den>
+                    <m:r>
+                      <w:rPr>
+                        <w:rFonts w:ascii="Cambria Math" w:hAnsi="Cambria Math"/>
+                        <w:sz w:val="24"/>
+                        <w:szCs w:val="24"/>
+                        <w:lang w:val="fr-CA"/>
+                      </w:rPr>
+                      <m:t>Jy</m:t>
+                    </m:r>
+                    <m:acc>
+                      <m:accPr>
+                        <m:chr m:val="̇"/>
+                        <m:ctrlPr>
+                          <w:rPr>
+                            <w:rFonts w:ascii="Cambria Math" w:hAnsi="Cambria Math"/>
+                            <w:i/>
+                            <w:sz w:val="24"/>
+                            <w:szCs w:val="24"/>
+                            <w:lang w:val="fr-CA"/>
+                          </w:rPr>
+                        </m:ctrlPr>
+                      </m:accPr>
+                      <m:e>
+                        <m:r>
+                          <w:rPr>
+                            <w:rFonts w:ascii="Cambria Math" w:hAnsi="Cambria Math"/>
+                            <w:sz w:val="24"/>
+                            <w:szCs w:val="24"/>
+                            <w:lang w:val="fr-CA"/>
+                          </w:rPr>
+                          <m:t>q</m:t>
+                        </m:r>
+                      </m:e>
+                    </m:acc>
+                    <m:r>
+                      <w:rPr>
+                        <w:rFonts w:ascii="Cambria Math" w:hAnsi="Cambria Math"/>
+                        <w:sz w:val="24"/>
+                        <w:szCs w:val="24"/>
+                        <w:lang w:val="fr-CA"/>
+                      </w:rPr>
+                      <m:t xml:space="preserve">=M+ </m:t>
+                    </m:r>
+                    <m:sSub>
+                      <m:sSubPr>
+                        <m:ctrlPr>
+                          <w:rPr>
+                            <w:rFonts w:ascii="Cambria Math" w:hAnsi="Cambria Math"/>
+                            <w:i/>
+                            <w:sz w:val="24"/>
+                            <w:szCs w:val="24"/>
+                            <w:lang w:val="fr-CA"/>
+                          </w:rPr>
+                        </m:ctrlPr>
+                      </m:sSubPr>
+                      <m:e>
+                        <m:r>
+                          <w:rPr>
+                            <w:rFonts w:ascii="Cambria Math" w:hAnsi="Cambria Math"/>
+                            <w:sz w:val="24"/>
+                            <w:szCs w:val="24"/>
+                            <w:lang w:val="fr-CA"/>
+                          </w:rPr>
+                          <m:t>M</m:t>
+                        </m:r>
+                      </m:e>
+                      <m:sub>
+                        <m:r>
+                          <w:rPr>
+                            <w:rFonts w:ascii="Cambria Math" w:hAnsi="Cambria Math"/>
+                            <w:sz w:val="24"/>
+                            <w:szCs w:val="24"/>
+                            <w:lang w:val="fr-CA"/>
+                          </w:rPr>
+                          <m:t>T</m:t>
+                        </m:r>
+                      </m:sub>
+                    </m:sSub>
+                  </m:den>
+                </m:f>
+              </m:den>
+            </m:f>
+          </m:e>
+        </m:d>
+        <m:r>
+          <w:rPr>
+            <w:rFonts w:ascii="Cambria Math" w:hAnsi="Cambria Math"/>
+            <w:sz w:val="24"/>
+            <w:szCs w:val="24"/>
+            <w:lang w:val="fr-CA"/>
+          </w:rPr>
+          <m:t xml:space="preserve">  </m:t>
+        </m:r>
+      </m:oMath>
+      <w:r>
+        <w:rPr>
+          <w:rFonts w:eastAsiaTheme="minorEastAsia"/>
+          <w:lang w:val="fr-CA"/>
+        </w:rPr>
+        <w:t xml:space="preserve"> </w:t>
+      </w:r>
+    </w:p>
+    <w:p>
+      <w:pPr>
+        <w:rPr>
+          <w:rFonts w:eastAsiaTheme="minorEastAsia"/>
+          <w:lang w:val="fr-CA"/>
+        </w:rPr>
+      </w:pPr>
+    </w:p>
+    <w:p>
+      <w:pPr>
+        <w:rPr>
+          <w:rFonts w:eastAsiaTheme="minorEastAsia"/>
+          <w:lang w:val="fr-CA"/>
+        </w:rPr>
+      </w:pPr>
+    </w:p>
+    <w:p>
+      <w:pPr>
+        <w:rPr>
+          <w:rFonts w:eastAsiaTheme="minorEastAsia"/>
+          <w:lang w:val="fr-CA"/>
+        </w:rPr>
+      </w:pPr>
+    </w:p>
+    <w:p>
+      <w:pPr>
+        <w:rPr>
+          <w:rFonts w:eastAsiaTheme="minorEastAsia"/>
+          <w:lang w:val="fr-CA"/>
+        </w:rPr>
+      </w:pPr>
+    </w:p>
+    <w:p>
+      <w:pPr>
+        <w:rPr>
+          <w:rFonts w:eastAsiaTheme="minorEastAsia"/>
+          <w:lang w:val="fr-CA"/>
+        </w:rPr>
+      </w:pPr>
+    </w:p>
+    <w:p>
+      <w:pPr>
+        <w:rPr>
+          <w:rFonts w:eastAsiaTheme="minorEastAsia"/>
+          <w:lang w:val="fr-CA"/>
+        </w:rPr>
+      </w:pPr>
+    </w:p>
+    <w:p>
+      <w:pPr>
+        <w:rPr>
+          <w:rFonts w:eastAsiaTheme="minorEastAsia"/>
+          <w:lang w:val="fr-CA"/>
+        </w:rPr>
+      </w:pPr>
+    </w:p>
+    <w:p>
+      <w:pPr>
+        <w:rPr>
+          <w:rFonts w:eastAsiaTheme="minorEastAsia"/>
+          <w:lang w:val="fr-CA"/>
+        </w:rPr>
+      </w:pPr>
+    </w:p>
+    <w:p>
+      <w:pPr>
+        <w:rPr>
+          <w:rFonts w:eastAsiaTheme="minorEastAsia"/>
+          <w:lang w:val="fr-CA"/>
+        </w:rPr>
+      </w:pPr>
+    </w:p>
+    <w:p>
+      <w:pPr>
+        <w:rPr>
+          <w:rFonts w:eastAsiaTheme="minorEastAsia"/>
+          <w:lang w:val="fr-CA"/>
+        </w:rPr>
+      </w:pPr>
+      <w:r>
+        <w:rPr>
+          <w:rFonts w:eastAsiaTheme="minorEastAsia"/>
+          <w:lang w:val="fr-CA"/>
+        </w:rPr>
+        <w:lastRenderedPageBreak/>
+        <w:t xml:space="preserve">On obtient : </w:t>
+      </w:r>
+    </w:p>
+    <w:p>
+      <w:pPr>
+        <w:rPr>
+          <w:lang w:val="fr-CA"/>
+        </w:rPr>
+      </w:pPr>
+      <w:r>
+        <w:rPr>
+          <w:noProof/>
+          <w:lang w:val="en-CA" w:eastAsia="en-CA"/>
+        </w:rPr>
+        <w:drawing>
+          <wp:inline distT="0" distB="0" distL="0" distR="0" wp14:anchorId="557F9D57" wp14:editId="16A598CC">
+            <wp:extent cx="5787267" cy="2829330"/>
+            <wp:effectExtent l="0" t="0" r="4445" b="9525"/>
+            <wp:docPr id="2" name="Picture 2"/>
+            <wp:cNvGraphicFramePr>
+              <a:graphicFrameLocks xmlns:a="http://schemas.openxmlformats.org/drawingml/2006/main" noChangeAspect="1"/>
+            </wp:cNvGraphicFramePr>
+            <a:graphic xmlns:a="http://schemas.openxmlformats.org/drawingml/2006/main">
+              <a:graphicData uri="http://schemas.openxmlformats.org/drawingml/2006/picture">
+                <pic:pic xmlns:pic="http://schemas.openxmlformats.org/drawingml/2006/picture">
+                  <pic:nvPicPr>
+                    <pic:cNvPr id="1" name=""/>
+                    <pic:cNvPicPr/>
+                  </pic:nvPicPr>
+                  <pic:blipFill>
+                    <a:blip r:embed="rId9"/>
+                    <a:stretch>
+                      <a:fillRect/>
+                    </a:stretch>
+                  </pic:blipFill>
+                  <pic:spPr>
+                    <a:xfrm>
+                      <a:off x="0" y="0"/>
                       <a:ext cx="5825009" cy="2847782"/>
                     </a:xfrm>
                     <a:prstGeom prst="rect">
@@ -2317,78 +2405,78 @@
           <w:lang w:val="fr-CA"/>
         </w:rPr>
       </w:pPr>
-      <w:bookmarkStart w:id="4" w:name="_Toc466804166"/>
+      <w:bookmarkStart w:id="3" w:name="_Toc466804166"/>
       <w:r>
         <w:rPr>
           <w:lang w:val="fr-CA"/>
         </w:rPr>
         <w:t>P2-3</w:t>
       </w:r>
+      <w:bookmarkEnd w:id="3"/>
+    </w:p>
+    <w:p>
+      <w:pPr>
+        <w:rPr>
+          <w:lang w:val="fr-CA"/>
+        </w:rPr>
+      </w:pPr>
+      <w:r>
+        <w:rPr>
+          <w:lang w:val="fr-CA"/>
+        </w:rPr>
+        <w:t>Les résultats obtenus sont équivalents aux résultats dans le fichier valAVION_LONGITUDINAL_70.docx</w:t>
+      </w:r>
+    </w:p>
+    <w:p>
+      <w:pPr>
+        <w:pStyle w:val="Heading1"/>
+        <w:rPr>
+          <w:lang w:val="fr-CA"/>
+        </w:rPr>
+      </w:pPr>
+      <w:bookmarkStart w:id="4" w:name="_Toc466804167"/>
+      <w:r>
+        <w:rPr>
+          <w:lang w:val="fr-CA"/>
+        </w:rPr>
+        <w:t>Simulation et analyse</w:t>
+      </w:r>
       <w:bookmarkEnd w:id="4"/>
     </w:p>
     <w:p>
       <w:pPr>
-        <w:rPr>
-          <w:lang w:val="fr-CA"/>
-        </w:rPr>
-      </w:pPr>
-      <w:r>
-        <w:rPr>
-          <w:lang w:val="fr-CA"/>
-        </w:rPr>
-        <w:t>Les résultats obtenus sont équivalents aux résultats dans le fichier valAVION_LONGITUDINAL_70.docx</w:t>
-      </w:r>
-    </w:p>
-    <w:p>
-      <w:pPr>
-        <w:pStyle w:val="Heading1"/>
-        <w:rPr>
-          <w:lang w:val="fr-CA"/>
-        </w:rPr>
-      </w:pPr>
-      <w:bookmarkStart w:id="5" w:name="_Toc466804167"/>
-      <w:r>
-        <w:rPr>
-          <w:lang w:val="fr-CA"/>
-        </w:rPr>
-        <w:t>Simulation et analyse</w:t>
+        <w:pStyle w:val="Heading2"/>
+        <w:rPr>
+          <w:lang w:val="fr-CA"/>
+        </w:rPr>
+      </w:pPr>
+      <w:bookmarkStart w:id="5" w:name="_Toc466804168"/>
+      <w:r>
+        <w:rPr>
+          <w:lang w:val="fr-CA"/>
+        </w:rPr>
+        <w:t>Modèle linéaire à l’équilibre 0</w:t>
       </w:r>
       <w:bookmarkEnd w:id="5"/>
     </w:p>
     <w:p>
       <w:pPr>
-        <w:pStyle w:val="Heading2"/>
-        <w:rPr>
-          <w:lang w:val="fr-CA"/>
-        </w:rPr>
-      </w:pPr>
-      <w:bookmarkStart w:id="6" w:name="_Toc466804168"/>
-      <w:r>
-        <w:rPr>
-          <w:lang w:val="fr-CA"/>
-        </w:rPr>
-        <w:t>Modèle linéaire à l’équilibre 0</w:t>
+        <w:pStyle w:val="Heading3"/>
+        <w:rPr>
+          <w:lang w:val="fr-CA"/>
+        </w:rPr>
+      </w:pPr>
+      <w:bookmarkStart w:id="6" w:name="_Toc466804169"/>
+      <w:r>
+        <w:rPr>
+          <w:lang w:val="fr-CA"/>
+        </w:rPr>
+        <w:t>P2-4</w:t>
       </w:r>
       <w:bookmarkEnd w:id="6"/>
     </w:p>
     <w:p>
       <w:pPr>
-        <w:pStyle w:val="Heading3"/>
-        <w:rPr>
-          <w:lang w:val="fr-CA"/>
-        </w:rPr>
-      </w:pPr>
-      <w:bookmarkStart w:id="7" w:name="_Toc466804169"/>
-      <w:r>
-        <w:rPr>
-          <w:lang w:val="fr-CA"/>
-        </w:rPr>
-        <w:t>P2-4</w:t>
-      </w:r>
-      <w:bookmarkEnd w:id="7"/>
-    </w:p>
-    <w:p>
-      <w:pPr>
         <w:rPr>
           <w:lang w:val="fr-CA"/>
         </w:rPr>
@@ -2428,12 +2516,20 @@
       <w:r>
         <w:rPr>
           <w:noProof/>
-        </w:rPr>
-        <w:lastRenderedPageBreak/>
+          <w:lang w:val="en-CA" w:eastAsia="en-CA"/>
+        </w:rPr>
         <w:drawing>
-          <wp:inline distT="0" distB="0" distL="0" distR="0">
-            <wp:extent cx="5940425" cy="3232785"/>
-            <wp:effectExtent l="0" t="0" r="3175" b="5715"/>
+          <wp:anchor distT="0" distB="0" distL="114300" distR="114300" simplePos="0" relativeHeight="251658240" behindDoc="0" locked="0" layoutInCell="1" allowOverlap="1">
+            <wp:simplePos x="0" y="0"/>
+            <wp:positionH relativeFrom="margin">
+              <wp:align>left</wp:align>
+            </wp:positionH>
+            <wp:positionV relativeFrom="paragraph">
+              <wp:posOffset>57150</wp:posOffset>
+            </wp:positionV>
+            <wp:extent cx="5438775" cy="2773045"/>
+            <wp:effectExtent l="0" t="0" r="9525" b="8255"/>
+            <wp:wrapSquare wrapText="bothSides"/>
             <wp:docPr id="4" name="Picture 4"/>
             <wp:cNvGraphicFramePr>
               <a:graphicFrameLocks xmlns:a="http://schemas.openxmlformats.org/drawingml/2006/main" noChangeAspect="1"/>
@@ -2448,7 +2544,7 @@
                     </pic:cNvPicPr>
                   </pic:nvPicPr>
                   <pic:blipFill>
-                    <a:blip r:embed="rId9">
+                    <a:blip r:embed="rId10">
                       <a:extLst>
                         <a:ext uri="{28A0092B-C50C-407E-A947-70E740481C1C}">
                           <a14:useLocalDpi xmlns:a14="http://schemas.microsoft.com/office/drawing/2010/main" val="0"/>
@@ -2463,7 +2559,7 @@
                   <pic:spPr bwMode="auto">
                     <a:xfrm>
                       <a:off x="0" y="0"/>
-                      <a:ext cx="5940425" cy="3232785"/>
+                      <a:ext cx="5438775" cy="2773045"/>
                     </a:xfrm>
                     <a:prstGeom prst="rect">
                       <a:avLst/>
@@ -2476,7 +2572,13 @@
                 </pic:pic>
               </a:graphicData>
             </a:graphic>
-          </wp:inline>
+            <wp14:sizeRelH relativeFrom="margin">
+              <wp14:pctWidth>0</wp14:pctWidth>
+            </wp14:sizeRelH>
+            <wp14:sizeRelV relativeFrom="margin">
+              <wp14:pctHeight>0</wp14:pctHeight>
+            </wp14:sizeRelV>
+          </wp:anchor>
         </w:drawing>
       </w:r>
     </w:p>
@@ -2494,69 +2596,171 @@
           <w:lang w:val="fr-CA"/>
         </w:rPr>
       </w:pPr>
-      <w:bookmarkStart w:id="8" w:name="_Toc466804170"/>
-      <w:r>
-        <w:rPr>
-          <w:lang w:val="fr-CA"/>
-        </w:rPr>
+      <w:bookmarkStart w:id="7" w:name="_Toc466804170"/>
+      <w:r>
+        <w:rPr>
+          <w:lang w:val="fr-CA"/>
+        </w:rPr>
+        <w:lastRenderedPageBreak/>
         <w:t>P2-5</w:t>
       </w:r>
+      <w:bookmarkEnd w:id="7"/>
+    </w:p>
+    <w:p>
+      <w:pPr>
+        <w:pStyle w:val="ListParagraph"/>
+        <w:numPr>
+          <w:ilvl w:val="0"/>
+          <w:numId w:val="1"/>
+        </w:numPr>
+        <w:rPr>
+          <w:lang w:val="fr-CA"/>
+        </w:rPr>
+      </w:pPr>
+      <w:r>
+        <w:rPr>
+          <w:lang w:val="fr-CA"/>
+        </w:rPr>
+        <w:t xml:space="preserve">Selon le graphique 5, la période des oscillations observée est de 20 s, tandis on calcul une période de pour le mode dominant de </w:t>
+      </w:r>
+      <w:r>
+        <w:rPr>
+          <w:lang w:val="fr-CA"/>
+        </w:rPr>
+        <w:t>28.9846</w:t>
+      </w:r>
+      <w:r>
+        <w:rPr>
+          <w:lang w:val="fr-CA"/>
+        </w:rPr>
+        <w:t>s. On une différence entre les deux résultats.</w:t>
+      </w:r>
+      <w:r>
+        <w:rPr>
+          <w:lang w:val="fr-CA"/>
+        </w:rPr>
+        <w:t xml:space="preserve"> On peut expliquer cette différence par le fait que le système A B C D n’est pas parfait</w:t>
+      </w:r>
+      <w:r>
+        <w:rPr>
+          <w:lang w:val="fr-CA"/>
+        </w:rPr>
+        <w:t xml:space="preserve"> (On utilise ici des séries de Taylor du deuxième ordre et par conséquent le système n’est jamais parfait). De</w:t>
+      </w:r>
+      <w:r>
+        <w:rPr>
+          <w:lang w:val="fr-CA"/>
+        </w:rPr>
+        <w:t xml:space="preserve"> plus</w:t>
+      </w:r>
+      <w:r>
+        <w:rPr>
+          <w:lang w:val="fr-CA"/>
+        </w:rPr>
+        <w:t>,</w:t>
+      </w:r>
+      <w:r>
+        <w:rPr>
+          <w:lang w:val="fr-CA"/>
+        </w:rPr>
+        <w:t xml:space="preserve"> nous </w:t>
+      </w:r>
+      <w:r>
+        <w:rPr>
+          <w:lang w:val="fr-CA"/>
+        </w:rPr>
+        <w:t>ne sommes</w:t>
+      </w:r>
+      <w:r>
+        <w:rPr>
+          <w:lang w:val="fr-CA"/>
+        </w:rPr>
+        <w:t xml:space="preserve"> pas exactement au point d’équilibre puisque on excite le système</w:t>
+      </w:r>
+      <w:r>
+        <w:rPr>
+          <w:lang w:val="fr-CA"/>
+        </w:rPr>
+        <w:t xml:space="preserve"> avec une impulsion. On peut conclure que le système linéaire se rapproche d’une façon considérable de la dynamique de l’avion (système non linéaire). </w:t>
+      </w:r>
+    </w:p>
+    <w:p>
+      <w:pPr>
+        <w:pStyle w:val="ListParagraph"/>
+        <w:numPr>
+          <w:ilvl w:val="0"/>
+          <w:numId w:val="1"/>
+        </w:numPr>
+        <w:rPr>
+          <w:lang w:val="fr-CA"/>
+        </w:rPr>
+      </w:pPr>
+      <w:r>
+        <w:rPr>
+          <w:lang w:val="fr-CA"/>
+        </w:rPr>
+        <w:t xml:space="preserve">On peut voir que le système linéaire représente bien le système non linéaire. Sur les 4 graphique, on peut voir que les deux systèmes se suivent, on remarque quelque différence surtout quand, on excite le système, mais dans </w:t>
+      </w:r>
+      <w:proofErr w:type="gramStart"/>
+      <w:r>
+        <w:rPr>
+          <w:lang w:val="fr-CA"/>
+        </w:rPr>
+        <w:t>la</w:t>
+      </w:r>
+      <w:proofErr w:type="gramEnd"/>
+      <w:r>
+        <w:rPr>
+          <w:lang w:val="fr-CA"/>
+        </w:rPr>
+        <w:t xml:space="preserve"> dans l’ensemble il représente assez bien le comportement de l’avion surtout dans l’état d’équilibre</w:t>
+      </w:r>
+    </w:p>
+    <w:p>
+      <w:pPr>
+        <w:rPr>
+          <w:rFonts w:asciiTheme="majorHAnsi" w:eastAsiaTheme="majorEastAsia" w:hAnsiTheme="majorHAnsi" w:cstheme="majorBidi"/>
+          <w:color w:val="2E74B5" w:themeColor="accent1" w:themeShade="BF"/>
+          <w:sz w:val="26"/>
+          <w:szCs w:val="26"/>
+          <w:lang w:val="fr-CA"/>
+        </w:rPr>
+      </w:pPr>
+      <w:bookmarkStart w:id="8" w:name="_Toc466804171"/>
+    </w:p>
+    <w:p>
+      <w:pPr>
+        <w:pStyle w:val="Heading2"/>
+        <w:rPr>
+          <w:lang w:val="fr-CA"/>
+        </w:rPr>
+      </w:pPr>
+      <w:r>
+        <w:rPr>
+          <w:lang w:val="fr-CA"/>
+        </w:rPr>
+        <w:t>Modèle linéaire à l’équilibre 1</w:t>
+      </w:r>
       <w:bookmarkEnd w:id="8"/>
     </w:p>
     <w:p>
       <w:pPr>
-        <w:rPr>
-          <w:lang w:val="fr-CA"/>
-        </w:rPr>
-      </w:pPr>
-      <w:r>
-        <w:rPr>
-          <w:highlight w:val="yellow"/>
-          <w:lang w:val="fr-CA"/>
-        </w:rPr>
-        <w:t>TODO</w:t>
-      </w:r>
-    </w:p>
-    <w:p>
-      <w:pPr>
-        <w:pStyle w:val="Heading2"/>
-        <w:rPr>
-          <w:lang w:val="fr-CA"/>
-        </w:rPr>
-      </w:pPr>
-      <w:bookmarkStart w:id="9" w:name="_Toc466804171"/>
-      <w:r>
-        <w:rPr>
-          <w:lang w:val="fr-CA"/>
-        </w:rPr>
-        <w:t>Modèle linéaire à l’</w:t>
-      </w:r>
-      <w:r>
-        <w:rPr>
-          <w:lang w:val="fr-CA"/>
-        </w:rPr>
-        <w:t>équilibre 1</w:t>
+        <w:pStyle w:val="Heading3"/>
+        <w:rPr>
+          <w:lang w:val="fr-CA"/>
+        </w:rPr>
+      </w:pPr>
+      <w:bookmarkStart w:id="9" w:name="_Toc466804172"/>
+      <w:r>
+        <w:rPr>
+          <w:lang w:val="fr-CA"/>
+        </w:rPr>
+        <w:t>P2-6</w:t>
       </w:r>
       <w:bookmarkEnd w:id="9"/>
     </w:p>
     <w:p>
       <w:pPr>
-        <w:pStyle w:val="Heading3"/>
-        <w:rPr>
-          <w:lang w:val="fr-CA"/>
-        </w:rPr>
-      </w:pPr>
-      <w:bookmarkStart w:id="10" w:name="_Toc466804172"/>
-      <w:r>
-        <w:rPr>
-          <w:lang w:val="fr-CA"/>
-        </w:rPr>
-        <w:t>P2-6</w:t>
-      </w:r>
-      <w:bookmarkEnd w:id="10"/>
-    </w:p>
-    <w:p>
-      <w:pPr>
         <w:rPr>
           <w:lang w:val="fr-CA"/>
         </w:rPr>
@@ -2577,6 +2781,7 @@
       <w:r>
         <w:rPr>
           <w:noProof/>
+          <w:lang w:val="en-CA" w:eastAsia="en-CA"/>
         </w:rPr>
         <w:drawing>
           <wp:inline distT="0" distB="0" distL="0" distR="0">
@@ -2596,7 +2801,7 @@
                     </pic:cNvPicPr>
                   </pic:nvPicPr>
                   <pic:blipFill>
-                    <a:blip r:embed="rId10">
+                    <a:blip r:embed="rId11">
                       <a:extLst>
                         <a:ext uri="{28A0092B-C50C-407E-A947-70E740481C1C}">
                           <a14:useLocalDpi xmlns:a14="http://schemas.microsoft.com/office/drawing/2010/main" val="0"/>
@@ -2635,28 +2840,239 @@
           <w:lang w:val="fr-CA"/>
         </w:rPr>
       </w:pPr>
-      <w:bookmarkStart w:id="11" w:name="_Toc466804173"/>
-      <w:r>
-        <w:rPr>
-          <w:lang w:val="fr-CA"/>
+      <w:bookmarkStart w:id="10" w:name="_Toc466804173"/>
+      <w:r>
+        <w:rPr>
+          <w:lang w:val="fr-CA"/>
+        </w:rPr>
+        <w:t>P2-7</w:t>
+      </w:r>
+      <w:bookmarkEnd w:id="10"/>
+    </w:p>
+    <w:p>
+      <w:pPr>
+        <w:rPr>
+          <w:bCs/>
+          <w:lang w:val="fr-CA"/>
+        </w:rPr>
+      </w:pPr>
+      <w:r>
+        <w:rPr>
+          <w:lang w:val="fr-CA"/>
+        </w:rPr>
+        <w:t>Comparaison et validation des systèmes linéaire et non linéaire pour l’</w:t>
+      </w:r>
+      <w:r>
+        <w:rPr>
+          <w:b/>
+          <w:bCs/>
+          <w:lang w:val="fr-CA"/>
+        </w:rPr>
+        <w:t>Équilibre 1</w:t>
+      </w:r>
+      <w:r>
+        <w:rPr>
+          <w:b/>
+          <w:bCs/>
+          <w:lang w:val="fr-CA"/>
+        </w:rPr>
+        <w:t> :</w:t>
+      </w:r>
+      <w:r>
+        <w:rPr>
+          <w:b/>
+          <w:bCs/>
+          <w:lang w:val="fr-CA"/>
+        </w:rPr>
+        <w:br/>
+      </w:r>
+      <w:r>
+        <w:rPr>
+          <w:bCs/>
+          <w:lang w:val="fr-CA"/>
+        </w:rPr>
+        <w:t>On p</w:t>
+      </w:r>
+      <w:r>
+        <w:rPr>
+          <w:bCs/>
+          <w:lang w:val="fr-CA"/>
+        </w:rPr>
+        <w:t xml:space="preserve">eut voir qu’avant la perturbation les deux systèmes sont identique. Après les perturbations les deux lignes droites sont parallèles alors les deux systèmes ont le même angle de vol.  Un seul calcul de peut nous permettre de déduire l’angle de vol. Une simple application de la loi des cosinus. </w:t>
+      </w:r>
+    </w:p>
+    <w:p>
+      <w:pPr>
+        <w:rPr>
+          <w:bCs/>
+          <w:lang w:val="fr-CA"/>
+        </w:rPr>
+      </w:pPr>
+      <w:r>
+        <w:rPr>
+          <w:bCs/>
+          <w:lang w:val="fr-CA"/>
+        </w:rPr>
+        <w:t xml:space="preserve">Selon le graphique l’avion parcourt 50 km horizontalement pour 0.87 km d’altitude. </w:t>
+      </w:r>
+      <w:r>
+        <w:rPr>
+          <w:bCs/>
+          <w:lang w:val="fr-CA"/>
+        </w:rPr>
+        <w:br/>
+        <w:t>L’angle de vol = 90 - cos</w:t>
+      </w:r>
+      <w:r>
+        <w:rPr>
+          <w:bCs/>
+          <w:lang w:val="fr-CA"/>
+        </w:rPr>
+        <w:softHyphen/>
+      </w:r>
+      <w:r>
+        <w:rPr>
+          <w:bCs/>
+          <w:vertAlign w:val="superscript"/>
+          <w:lang w:val="fr-CA"/>
+        </w:rPr>
+        <w:t>-1</w:t>
+      </w:r>
+      <w:r>
+        <w:rPr>
+          <w:bCs/>
+          <w:lang w:val="fr-CA"/>
+        </w:rPr>
+        <w:t xml:space="preserve"> </w:t>
+      </w:r>
+      <w:r>
+        <w:rPr>
+          <w:bCs/>
+          <w:lang w:val="fr-CA"/>
+        </w:rPr>
+        <w:t>(0.87</w:t>
+      </w:r>
+      <w:r>
+        <w:rPr>
+          <w:bCs/>
+          <w:lang w:val="fr-CA"/>
+        </w:rPr>
+        <w:t xml:space="preserve"> / 50</w:t>
+      </w:r>
+      <w:proofErr w:type="gramStart"/>
+      <w:r>
+        <w:rPr>
+          <w:bCs/>
+          <w:lang w:val="fr-CA"/>
+        </w:rPr>
+        <w:t xml:space="preserve">)  </w:t>
+      </w:r>
+      <w:r>
+        <w:rPr>
+          <w:bCs/>
+          <w:lang w:val="fr-CA"/>
+        </w:rPr>
+        <w:t>=</w:t>
+      </w:r>
+      <w:proofErr w:type="gramEnd"/>
+      <w:r>
+        <w:rPr>
+          <w:bCs/>
+          <w:lang w:val="fr-CA"/>
+        </w:rPr>
+        <w:t xml:space="preserve"> 0.9970 </w:t>
+      </w:r>
+      <w:proofErr w:type="spellStart"/>
+      <w:r>
+        <w:rPr>
+          <w:bCs/>
+          <w:lang w:val="fr-CA"/>
+        </w:rPr>
+        <w:t>deg</w:t>
+      </w:r>
+      <w:proofErr w:type="spellEnd"/>
+      <w:r>
+        <w:rPr>
+          <w:bCs/>
+          <w:lang w:val="fr-CA"/>
+        </w:rPr>
+        <w:t xml:space="preserve"> qui est 1 </w:t>
+      </w:r>
+      <w:proofErr w:type="spellStart"/>
+      <w:r>
+        <w:rPr>
+          <w:bCs/>
+          <w:lang w:val="fr-CA"/>
+        </w:rPr>
+        <w:t>deg</w:t>
+      </w:r>
+      <w:proofErr w:type="spellEnd"/>
+      <w:r>
+        <w:rPr>
+          <w:bCs/>
+          <w:lang w:val="fr-CA"/>
+        </w:rPr>
+        <w:t xml:space="preserve"> tel que prévu. </w:t>
+      </w:r>
+      <w:bookmarkStart w:id="11" w:name="_GoBack"/>
+      <w:bookmarkEnd w:id="11"/>
+      <w:r>
+        <w:rPr>
+          <w:bCs/>
+          <w:lang w:val="fr-CA"/>
+        </w:rPr>
+        <w:br w:type="page"/>
+      </w:r>
+    </w:p>
+    <w:p>
+      <w:pPr>
+        <w:rPr>
+          <w:b/>
+          <w:bCs/>
+          <w:lang w:val="fr-CA"/>
+        </w:rPr>
+      </w:pPr>
+      <w:r>
+        <w:rPr>
+          <w:noProof/>
+          <w:lang w:val="en-CA" w:eastAsia="en-CA"/>
         </w:rPr>
         <w:lastRenderedPageBreak/>
-        <w:t>P2-7</w:t>
-      </w:r>
-      <w:bookmarkEnd w:id="11"/>
-    </w:p>
-    <w:p>
-      <w:pPr>
-        <w:rPr>
-          <w:lang w:val="fr-CA"/>
-        </w:rPr>
-      </w:pPr>
-      <w:r>
-        <w:rPr>
-          <w:highlight w:val="yellow"/>
-          <w:lang w:val="fr-CA"/>
-        </w:rPr>
-        <w:t>TODO</w:t>
+        <w:drawing>
+          <wp:inline distT="0" distB="0" distL="0" distR="0" wp14:anchorId="3B98AB7A" wp14:editId="672F421F">
+            <wp:extent cx="5286375" cy="4000500"/>
+            <wp:effectExtent l="0" t="0" r="9525" b="0"/>
+            <wp:docPr id="6" name="Picture 6"/>
+            <wp:cNvGraphicFramePr>
+              <a:graphicFrameLocks xmlns:a="http://schemas.openxmlformats.org/drawingml/2006/main" noChangeAspect="1"/>
+            </wp:cNvGraphicFramePr>
+            <a:graphic xmlns:a="http://schemas.openxmlformats.org/drawingml/2006/main">
+              <a:graphicData uri="http://schemas.openxmlformats.org/drawingml/2006/picture">
+                <pic:pic xmlns:pic="http://schemas.openxmlformats.org/drawingml/2006/picture">
+                  <pic:nvPicPr>
+                    <pic:cNvPr id="1" name=""/>
+                    <pic:cNvPicPr/>
+                  </pic:nvPicPr>
+                  <pic:blipFill>
+                    <a:blip r:embed="rId12"/>
+                    <a:stretch>
+                      <a:fillRect/>
+                    </a:stretch>
+                  </pic:blipFill>
+                  <pic:spPr>
+                    <a:xfrm>
+                      <a:off x="0" y="0"/>
+                      <a:ext cx="5286375" cy="4000500"/>
+                    </a:xfrm>
+                    <a:prstGeom prst="rect">
+                      <a:avLst/>
+                    </a:prstGeom>
+                  </pic:spPr>
+                </pic:pic>
+              </a:graphicData>
+            </a:graphic>
+          </wp:inline>
+        </w:drawing>
       </w:r>
     </w:p>
     <w:sectPr>
@@ -2720,6 +3136,9 @@
     <w:p>
       <w:pPr>
         <w:pStyle w:val="FootnoteText"/>
+        <w:rPr>
+          <w:lang w:val="fr-CA"/>
+        </w:rPr>
       </w:pPr>
       <w:r>
         <w:rPr>
@@ -2728,43 +3147,111 @@
         <w:footnoteRef/>
       </w:r>
       <w:r>
-        <w:t xml:space="preserve"> </w:t>
-      </w:r>
-      <w:proofErr w:type="spellStart"/>
-      <w:r>
-        <w:t>Voir</w:t>
-      </w:r>
-      <w:proofErr w:type="spellEnd"/>
-      <w:r>
-        <w:t xml:space="preserve"> </w:t>
-      </w:r>
-      <w:proofErr w:type="spellStart"/>
-      <w:r>
-        <w:t>développement</w:t>
-      </w:r>
-      <w:proofErr w:type="spellEnd"/>
-      <w:r>
-        <w:t xml:space="preserve"> </w:t>
-      </w:r>
-      <w:proofErr w:type="spellStart"/>
-      <w:r>
-        <w:t>matlab</w:t>
-      </w:r>
-      <w:proofErr w:type="spellEnd"/>
-      <w:r>
-        <w:t xml:space="preserve"> </w:t>
-      </w:r>
-      <w:proofErr w:type="spellStart"/>
-      <w:r>
-        <w:t>dans</w:t>
-      </w:r>
-      <w:proofErr w:type="spellEnd"/>
-      <w:r>
-        <w:t xml:space="preserve"> iniAVION_LONGITUDINAL.m:92</w:t>
+        <w:rPr>
+          <w:lang w:val="fr-CA"/>
+        </w:rPr>
+        <w:t xml:space="preserve"> Voir développement matlab dans iniAVION_LONGITUDINAL.m:92</w:t>
       </w:r>
     </w:p>
   </w:footnote>
 </w:footnotes>
+</file>
+
+<file path=word/numbering.xml><?xml version="1.0" encoding="utf-8"?>
+<w:numbering xmlns:wpc="http://schemas.microsoft.com/office/word/2010/wordprocessingCanvas" xmlns:cx="http://schemas.microsoft.com/office/drawing/2014/chartex" xmlns:cx1="http://schemas.microsoft.com/office/drawing/2015/9/8/chartex" xmlns:cx2="http://schemas.microsoft.com/office/drawing/2015/10/21/chartex" xmlns:cx3="http://schemas.microsoft.com/office/drawing/2016/5/9/chartex" xmlns:cx4="http://schemas.microsoft.com/office/drawing/2016/5/10/chartex" xmlns:cx5="http://schemas.microsoft.com/office/drawing/2016/5/11/chartex" xmlns:mc="http://schemas.openxmlformats.org/markup-compatibility/2006" xmlns:o="urn:schemas-microsoft-com:office:office" xmlns:r="http://schemas.openxmlformats.org/officeDocument/2006/relationships" xmlns:m="http://schemas.openxmlformats.org/officeDocument/2006/math" xmlns:v="urn:schemas-microsoft-com:vml" xmlns:wp14="http://schemas.microsoft.com/office/word/2010/wordprocessingDrawing" xmlns:wp="http://schemas.openxmlformats.org/drawingml/2006/wordprocessingDrawing" xmlns:w10="urn:schemas-microsoft-com:office:word" xmlns:w="http://schemas.openxmlformats.org/wordprocessingml/2006/main" xmlns:w14="http://schemas.microsoft.com/office/word/2010/wordml" xmlns:w15="http://schemas.microsoft.com/office/word/2012/wordml" xmlns:w16se="http://schemas.microsoft.com/office/word/2015/wordml/symex" xmlns:wpg="http://schemas.microsoft.com/office/word/2010/wordprocessingGroup" xmlns:wpi="http://schemas.microsoft.com/office/word/2010/wordprocessingInk" xmlns:wne="http://schemas.microsoft.com/office/word/2006/wordml" xmlns:wps="http://schemas.microsoft.com/office/word/2010/wordprocessingShape" mc:Ignorable="w14 w15 w16se wp14">
+  <w:abstractNum w:abstractNumId="0" w15:restartNumberingAfterBreak="0">
+    <w:nsid w:val="20CF6FBF"/>
+    <w:multiLevelType w:val="hybridMultilevel"/>
+    <w:tmpl w:val="22209C6C"/>
+    <w:lvl w:ilvl="0" w:tplc="10090019">
+      <w:start w:val="1"/>
+      <w:numFmt w:val="lowerLetter"/>
+      <w:lvlText w:val="%1."/>
+      <w:lvlJc w:val="left"/>
+      <w:pPr>
+        <w:ind w:left="720" w:hanging="360"/>
+      </w:pPr>
+      <w:rPr>
+        <w:rFonts w:hint="default"/>
+      </w:rPr>
+    </w:lvl>
+    <w:lvl w:ilvl="1" w:tplc="10090019" w:tentative="1">
+      <w:start w:val="1"/>
+      <w:numFmt w:val="lowerLetter"/>
+      <w:lvlText w:val="%2."/>
+      <w:lvlJc w:val="left"/>
+      <w:pPr>
+        <w:ind w:left="1440" w:hanging="360"/>
+      </w:pPr>
+    </w:lvl>
+    <w:lvl w:ilvl="2" w:tplc="1009001B" w:tentative="1">
+      <w:start w:val="1"/>
+      <w:numFmt w:val="lowerRoman"/>
+      <w:lvlText w:val="%3."/>
+      <w:lvlJc w:val="right"/>
+      <w:pPr>
+        <w:ind w:left="2160" w:hanging="180"/>
+      </w:pPr>
+    </w:lvl>
+    <w:lvl w:ilvl="3" w:tplc="1009000F" w:tentative="1">
+      <w:start w:val="1"/>
+      <w:numFmt w:val="decimal"/>
+      <w:lvlText w:val="%4."/>
+      <w:lvlJc w:val="left"/>
+      <w:pPr>
+        <w:ind w:left="2880" w:hanging="360"/>
+      </w:pPr>
+    </w:lvl>
+    <w:lvl w:ilvl="4" w:tplc="10090019" w:tentative="1">
+      <w:start w:val="1"/>
+      <w:numFmt w:val="lowerLetter"/>
+      <w:lvlText w:val="%5."/>
+      <w:lvlJc w:val="left"/>
+      <w:pPr>
+        <w:ind w:left="3600" w:hanging="360"/>
+      </w:pPr>
+    </w:lvl>
+    <w:lvl w:ilvl="5" w:tplc="1009001B" w:tentative="1">
+      <w:start w:val="1"/>
+      <w:numFmt w:val="lowerRoman"/>
+      <w:lvlText w:val="%6."/>
+      <w:lvlJc w:val="right"/>
+      <w:pPr>
+        <w:ind w:left="4320" w:hanging="180"/>
+      </w:pPr>
+    </w:lvl>
+    <w:lvl w:ilvl="6" w:tplc="1009000F" w:tentative="1">
+      <w:start w:val="1"/>
+      <w:numFmt w:val="decimal"/>
+      <w:lvlText w:val="%7."/>
+      <w:lvlJc w:val="left"/>
+      <w:pPr>
+        <w:ind w:left="5040" w:hanging="360"/>
+      </w:pPr>
+    </w:lvl>
+    <w:lvl w:ilvl="7" w:tplc="10090019" w:tentative="1">
+      <w:start w:val="1"/>
+      <w:numFmt w:val="lowerLetter"/>
+      <w:lvlText w:val="%8."/>
+      <w:lvlJc w:val="left"/>
+      <w:pPr>
+        <w:ind w:left="5760" w:hanging="360"/>
+      </w:pPr>
+    </w:lvl>
+    <w:lvl w:ilvl="8" w:tplc="1009001B" w:tentative="1">
+      <w:start w:val="1"/>
+      <w:numFmt w:val="lowerRoman"/>
+      <w:lvlText w:val="%9."/>
+      <w:lvlJc w:val="right"/>
+      <w:pPr>
+        <w:ind w:left="6480" w:hanging="180"/>
+      </w:pPr>
+    </w:lvl>
+  </w:abstractNum>
+  <w:num w:numId="1">
+    <w:abstractNumId w:val="0"/>
+  </w:num>
+</w:numbering>
 </file>
 
 <file path=word/styles.xml><?xml version="1.0" encoding="utf-8"?>
@@ -2890,6 +3377,7 @@
     <w:lsdException w:name="HTML Sample" w:semiHidden="1" w:unhideWhenUsed="1"/>
     <w:lsdException w:name="HTML Typewriter" w:semiHidden="1" w:unhideWhenUsed="1"/>
     <w:lsdException w:name="HTML Variable" w:semiHidden="1" w:unhideWhenUsed="1"/>
+    <w:lsdException w:name="Normal Table" w:semiHidden="1" w:unhideWhenUsed="1"/>
     <w:lsdException w:name="annotation subject" w:semiHidden="1" w:unhideWhenUsed="1"/>
     <w:lsdException w:name="No List" w:semiHidden="1" w:unhideWhenUsed="1"/>
     <w:lsdException w:name="Outline List 1" w:semiHidden="1" w:unhideWhenUsed="1"/>
@@ -2934,6 +3422,7 @@
     <w:lsdException w:name="Table Professional" w:semiHidden="1" w:unhideWhenUsed="1"/>
     <w:lsdException w:name="Table Subtle 1" w:semiHidden="1" w:unhideWhenUsed="1"/>
     <w:lsdException w:name="Table Subtle 2" w:semiHidden="1" w:unhideWhenUsed="1"/>
+    <w:lsdException w:name="Table Web 1" w:semiHidden="1" w:unhideWhenUsed="1"/>
     <w:lsdException w:name="Table Web 2" w:semiHidden="1" w:unhideWhenUsed="1"/>
     <w:lsdException w:name="Table Web 3" w:semiHidden="1" w:unhideWhenUsed="1"/>
     <w:lsdException w:name="Balloon Text" w:semiHidden="1" w:unhideWhenUsed="1"/>
@@ -3403,527 +3892,18 @@
       <w:vertAlign w:val="superscript"/>
     </w:rPr>
   </w:style>
-</w:styles>
-</file>
-
-<file path=word/glossary/document.xml><?xml version="1.0" encoding="utf-8"?>
-<w:glossaryDocument xmlns:wpc="http://schemas.microsoft.com/office/word/2010/wordprocessingCanvas" xmlns:cx="http://schemas.microsoft.com/office/drawing/2014/chartex" xmlns:cx1="http://schemas.microsoft.com/office/drawing/2015/9/8/chartex" xmlns:cx2="http://schemas.microsoft.com/office/drawing/2015/10/21/chartex" xmlns:cx3="http://schemas.microsoft.com/office/drawing/2016/5/9/chartex" xmlns:cx4="http://schemas.microsoft.com/office/drawing/2016/5/10/chartex" xmlns:cx5="http://schemas.microsoft.com/office/drawing/2016/5/11/chartex" xmlns:mc="http://schemas.openxmlformats.org/markup-compatibility/2006" xmlns:o="urn:schemas-microsoft-com:office:office" xmlns:r="http://schemas.openxmlformats.org/officeDocument/2006/relationships" xmlns:m="http://schemas.openxmlformats.org/officeDocument/2006/math" xmlns:v="urn:schemas-microsoft-com:vml" xmlns:wp14="http://schemas.microsoft.com/office/word/2010/wordprocessingDrawing" xmlns:wp="http://schemas.openxmlformats.org/drawingml/2006/wordprocessingDrawing" xmlns:w10="urn:schemas-microsoft-com:office:word" xmlns:w="http://schemas.openxmlformats.org/wordprocessingml/2006/main" xmlns:w14="http://schemas.microsoft.com/office/word/2010/wordml" xmlns:w15="http://schemas.microsoft.com/office/word/2012/wordml" xmlns:w16se="http://schemas.microsoft.com/office/word/2015/wordml/symex" xmlns:wpg="http://schemas.microsoft.com/office/word/2010/wordprocessingGroup" xmlns:wpi="http://schemas.microsoft.com/office/word/2010/wordprocessingInk" xmlns:wne="http://schemas.microsoft.com/office/word/2006/wordml" xmlns:wps="http://schemas.microsoft.com/office/word/2010/wordprocessingShape" mc:Ignorable="w14 w15 w16se wp14"/>
-</file>
-
-<file path=word/glossary/fontTable.xml><?xml version="1.0" encoding="utf-8"?>
-<w:fonts xmlns:mc="http://schemas.openxmlformats.org/markup-compatibility/2006" xmlns:r="http://schemas.openxmlformats.org/officeDocument/2006/relationships" xmlns:w="http://schemas.openxmlformats.org/wordprocessingml/2006/main" xmlns:w14="http://schemas.microsoft.com/office/word/2010/wordml" xmlns:w15="http://schemas.microsoft.com/office/word/2012/wordml" xmlns:w16se="http://schemas.microsoft.com/office/word/2015/wordml/symex" mc:Ignorable="w14 w15 w16se">
-  <w:font w:name="Calibri">
-    <w:panose1 w:val="020F0502020204030204"/>
-    <w:charset w:val="00"/>
-    <w:family w:val="swiss"/>
-    <w:pitch w:val="variable"/>
-    <w:sig w:usb0="E00002FF" w:usb1="4000ACFF" w:usb2="00000001" w:usb3="00000000" w:csb0="0000019F" w:csb1="00000000"/>
-  </w:font>
-  <w:font w:name="Times New Roman">
-    <w:panose1 w:val="02020603050405020304"/>
-    <w:charset w:val="00"/>
-    <w:family w:val="roman"/>
-    <w:pitch w:val="variable"/>
-    <w:sig w:usb0="E0002AFF" w:usb1="C0007841" w:usb2="00000009" w:usb3="00000000" w:csb0="000001FF" w:csb1="00000000"/>
-  </w:font>
-  <w:font w:name="Calibri Light">
-    <w:panose1 w:val="020F0302020204030204"/>
-    <w:charset w:val="00"/>
-    <w:family w:val="swiss"/>
-    <w:pitch w:val="variable"/>
-    <w:sig w:usb0="A00002EF" w:usb1="4000207B" w:usb2="00000000" w:usb3="00000000" w:csb0="0000019F" w:csb1="00000000"/>
-  </w:font>
-  <w:font w:name="Cambria Math">
-    <w:panose1 w:val="02040503050406030204"/>
-    <w:charset w:val="00"/>
-    <w:family w:val="roman"/>
-    <w:pitch w:val="variable"/>
-    <w:sig w:usb0="E00002FF" w:usb1="420024FF" w:usb2="00000000" w:usb3="00000000" w:csb0="0000019F" w:csb1="00000000"/>
-  </w:font>
-</w:fonts>
-</file>
-
-<file path=word/glossary/settings.xml><?xml version="1.0" encoding="utf-8"?>
-<w:settings xmlns:mc="http://schemas.openxmlformats.org/markup-compatibility/2006" xmlns:o="urn:schemas-microsoft-com:office:office" xmlns:r="http://schemas.openxmlformats.org/officeDocument/2006/relationships" xmlns:m="http://schemas.openxmlformats.org/officeDocument/2006/math" xmlns:v="urn:schemas-microsoft-com:vml" xmlns:w10="urn:schemas-microsoft-com:office:word" xmlns:w="http://schemas.openxmlformats.org/wordprocessingml/2006/main" xmlns:w14="http://schemas.microsoft.com/office/word/2010/wordml" xmlns:w15="http://schemas.microsoft.com/office/word/2012/wordml" xmlns:w16se="http://schemas.microsoft.com/office/word/2015/wordml/symex" xmlns:sl="http://schemas.openxmlformats.org/schemaLibrary/2006/main" mc:Ignorable="w14 w15 w16se">
-  <w:view w:val="normal"/>
-  <w:defaultTabStop w:val="720"/>
-  <w:characterSpacingControl w:val="doNotCompress"/>
-  <w:compat>
-    <w:useFELayout/>
-    <w:compatSetting w:name="compatibilityMode" w:uri="http://schemas.microsoft.com/office/word" w:val="15"/>
-    <w:compatSetting w:name="overrideTableStyleFontSizeAndJustification" w:uri="http://schemas.microsoft.com/office/word" w:val="1"/>
-    <w:compatSetting w:name="enableOpenTypeFeatures" w:uri="http://schemas.microsoft.com/office/word" w:val="1"/>
-    <w:compatSetting w:name="doNotFlipMirrorIndents" w:uri="http://schemas.microsoft.com/office/word" w:val="1"/>
-    <w:compatSetting w:name="differentiateMultirowTableHeaders" w:uri="http://schemas.microsoft.com/office/word" w:val="1"/>
-  </w:compat>
-  <w:rsids>
-    <w:rsidRoot w:val="00E21F83"/>
-    <w:rsid w:val="008E2666"/>
-    <w:rsid w:val="00E21F83"/>
-  </w:rsids>
-  <m:mathPr>
-    <m:mathFont m:val="Cambria Math"/>
-    <m:brkBin m:val="before"/>
-    <m:brkBinSub m:val="--"/>
-    <m:smallFrac m:val="0"/>
-    <m:dispDef/>
-    <m:lMargin m:val="0"/>
-    <m:rMargin m:val="0"/>
-    <m:defJc m:val="centerGroup"/>
-    <m:wrapIndent m:val="1440"/>
-    <m:intLim m:val="subSup"/>
-    <m:naryLim m:val="undOvr"/>
-  </m:mathPr>
-  <w:themeFontLang w:val="en-US"/>
-  <w:clrSchemeMapping w:bg1="light1" w:t1="dark1" w:bg2="light2" w:t2="dark2" w:accent1="accent1" w:accent2="accent2" w:accent3="accent3" w:accent4="accent4" w:accent5="accent5" w:accent6="accent6" w:hyperlink="hyperlink" w:followedHyperlink="followedHyperlink"/>
-  <w:decimalSymbol w:val="."/>
-  <w:listSeparator w:val=","/>
-  <w15:chartTrackingRefBased/>
-</w:settings>
-</file>
-
-<file path=word/glossary/styles.xml><?xml version="1.0" encoding="utf-8"?>
-<w:styles xmlns:mc="http://schemas.openxmlformats.org/markup-compatibility/2006" xmlns:r="http://schemas.openxmlformats.org/officeDocument/2006/relationships" xmlns:w="http://schemas.openxmlformats.org/wordprocessingml/2006/main" xmlns:w14="http://schemas.microsoft.com/office/word/2010/wordml" xmlns:w15="http://schemas.microsoft.com/office/word/2012/wordml" xmlns:w16se="http://schemas.microsoft.com/office/word/2015/wordml/symex" mc:Ignorable="w14 w15 w16se">
-  <w:docDefaults>
-    <w:rPrDefault>
-      <w:rPr>
-        <w:rFonts w:asciiTheme="minorHAnsi" w:eastAsiaTheme="minorEastAsia" w:hAnsiTheme="minorHAnsi" w:cstheme="minorBidi"/>
-        <w:sz w:val="22"/>
-        <w:szCs w:val="22"/>
-        <w:lang w:val="en-US" w:eastAsia="en-US" w:bidi="ar-SA"/>
-      </w:rPr>
-    </w:rPrDefault>
-    <w:pPrDefault>
-      <w:pPr>
-        <w:spacing w:after="160" w:line="259" w:lineRule="auto"/>
-      </w:pPr>
-    </w:pPrDefault>
-  </w:docDefaults>
-  <w:latentStyles w:defLockedState="0" w:defUIPriority="99" w:defSemiHidden="0" w:defUnhideWhenUsed="0" w:defQFormat="0" w:count="374">
-    <w:lsdException w:name="Normal" w:uiPriority="0" w:qFormat="1"/>
-    <w:lsdException w:name="heading 1" w:uiPriority="9" w:qFormat="1"/>
-    <w:lsdException w:name="heading 2" w:semiHidden="1" w:uiPriority="9" w:unhideWhenUsed="1" w:qFormat="1"/>
-    <w:lsdException w:name="heading 3" w:semiHidden="1" w:uiPriority="9" w:unhideWhenUsed="1" w:qFormat="1"/>
-    <w:lsdException w:name="heading 4" w:semiHidden="1" w:uiPriority="9" w:unhideWhenUsed="1" w:qFormat="1"/>
-    <w:lsdException w:name="heading 5" w:semiHidden="1" w:uiPriority="9" w:unhideWhenUsed="1" w:qFormat="1"/>
-    <w:lsdException w:name="heading 6" w:semiHidden="1" w:uiPriority="9" w:unhideWhenUsed="1" w:qFormat="1"/>
-    <w:lsdException w:name="heading 7" w:semiHidden="1" w:uiPriority="9" w:unhideWhenUsed="1" w:qFormat="1"/>
-    <w:lsdException w:name="heading 8" w:semiHidden="1" w:uiPriority="9" w:unhideWhenUsed="1" w:qFormat="1"/>
-    <w:lsdException w:name="heading 9" w:semiHidden="1" w:uiPriority="9" w:unhideWhenUsed="1" w:qFormat="1"/>
-    <w:lsdException w:name="index 1" w:semiHidden="1" w:unhideWhenUsed="1"/>
-    <w:lsdException w:name="index 2" w:semiHidden="1" w:unhideWhenUsed="1"/>
-    <w:lsdException w:name="index 3" w:semiHidden="1" w:unhideWhenUsed="1"/>
-    <w:lsdException w:name="index 4" w:semiHidden="1" w:unhideWhenUsed="1"/>
-    <w:lsdException w:name="index 5" w:semiHidden="1" w:unhideWhenUsed="1"/>
-    <w:lsdException w:name="index 6" w:semiHidden="1" w:unhideWhenUsed="1"/>
-    <w:lsdException w:name="index 7" w:semiHidden="1" w:unhideWhenUsed="1"/>
-    <w:lsdException w:name="index 8" w:semiHidden="1" w:unhideWhenUsed="1"/>
-    <w:lsdException w:name="index 9" w:semiHidden="1" w:unhideWhenUsed="1"/>
-    <w:lsdException w:name="toc 1" w:semiHidden="1" w:uiPriority="39" w:unhideWhenUsed="1"/>
-    <w:lsdException w:name="toc 2" w:semiHidden="1" w:uiPriority="39" w:unhideWhenUsed="1"/>
-    <w:lsdException w:name="toc 3" w:semiHidden="1" w:uiPriority="39" w:unhideWhenUsed="1"/>
-    <w:lsdException w:name="toc 4" w:semiHidden="1" w:uiPriority="39" w:unhideWhenUsed="1"/>
-    <w:lsdException w:name="toc 5" w:semiHidden="1" w:uiPriority="39" w:unhideWhenUsed="1"/>
-    <w:lsdException w:name="toc 6" w:semiHidden="1" w:uiPriority="39" w:unhideWhenUsed="1"/>
-    <w:lsdException w:name="toc 7" w:semiHidden="1" w:uiPriority="39" w:unhideWhenUsed="1"/>
-    <w:lsdException w:name="toc 8" w:semiHidden="1" w:uiPriority="39" w:unhideWhenUsed="1"/>
-    <w:lsdException w:name="toc 9" w:semiHidden="1" w:uiPriority="39" w:unhideWhenUsed="1"/>
-    <w:lsdException w:name="Normal Indent" w:semiHidden="1" w:unhideWhenUsed="1"/>
-    <w:lsdException w:name="footnote text" w:semiHidden="1" w:unhideWhenUsed="1"/>
-    <w:lsdException w:name="annotation text" w:semiHidden="1" w:unhideWhenUsed="1"/>
-    <w:lsdException w:name="header" w:semiHidden="1" w:unhideWhenUsed="1"/>
-    <w:lsdException w:name="footer" w:semiHidden="1" w:unhideWhenUsed="1"/>
-    <w:lsdException w:name="index heading" w:semiHidden="1" w:unhideWhenUsed="1"/>
-    <w:lsdException w:name="caption" w:semiHidden="1" w:uiPriority="35" w:unhideWhenUsed="1" w:qFormat="1"/>
-    <w:lsdException w:name="table of figures" w:semiHidden="1" w:unhideWhenUsed="1"/>
-    <w:lsdException w:name="envelope address" w:semiHidden="1" w:unhideWhenUsed="1"/>
-    <w:lsdException w:name="envelope return" w:semiHidden="1" w:unhideWhenUsed="1"/>
-    <w:lsdException w:name="footnote reference" w:semiHidden="1" w:unhideWhenUsed="1"/>
-    <w:lsdException w:name="annotation reference" w:semiHidden="1" w:unhideWhenUsed="1"/>
-    <w:lsdException w:name="line number" w:semiHidden="1" w:unhideWhenUsed="1"/>
-    <w:lsdException w:name="page number" w:semiHidden="1" w:unhideWhenUsed="1"/>
-    <w:lsdException w:name="endnote reference" w:semiHidden="1" w:unhideWhenUsed="1"/>
-    <w:lsdException w:name="endnote text" w:semiHidden="1" w:unhideWhenUsed="1"/>
-    <w:lsdException w:name="table of authorities" w:semiHidden="1" w:unhideWhenUsed="1"/>
-    <w:lsdException w:name="macro" w:semiHidden="1" w:unhideWhenUsed="1"/>
-    <w:lsdException w:name="toa heading" w:semiHidden="1" w:unhideWhenUsed="1"/>
-    <w:lsdException w:name="List" w:semiHidden="1" w:unhideWhenUsed="1"/>
-    <w:lsdException w:name="List Bullet" w:semiHidden="1" w:unhideWhenUsed="1"/>
-    <w:lsdException w:name="List Number" w:semiHidden="1" w:unhideWhenUsed="1"/>
-    <w:lsdException w:name="List 2" w:semiHidden="1" w:unhideWhenUsed="1"/>
-    <w:lsdException w:name="List 3" w:semiHidden="1" w:unhideWhenUsed="1"/>
-    <w:lsdException w:name="List 4" w:semiHidden="1" w:unhideWhenUsed="1"/>
-    <w:lsdException w:name="List 5" w:semiHidden="1" w:unhideWhenUsed="1"/>
-    <w:lsdException w:name="List Bullet 2" w:semiHidden="1" w:unhideWhenUsed="1"/>
-    <w:lsdException w:name="List Bullet 3" w:semiHidden="1" w:unhideWhenUsed="1"/>
-    <w:lsdException w:name="List Bullet 4" w:semiHidden="1" w:unhideWhenUsed="1"/>
-    <w:lsdException w:name="List Bullet 5" w:semiHidden="1" w:unhideWhenUsed="1"/>
-    <w:lsdException w:name="List Number 2" w:semiHidden="1" w:unhideWhenUsed="1"/>
-    <w:lsdException w:name="List Number 3" w:semiHidden="1" w:unhideWhenUsed="1"/>
-    <w:lsdException w:name="List Number 4" w:semiHidden="1" w:unhideWhenUsed="1"/>
-    <w:lsdException w:name="List Number 5" w:semiHidden="1" w:unhideWhenUsed="1"/>
-    <w:lsdException w:name="Title" w:uiPriority="10" w:qFormat="1"/>
-    <w:lsdException w:name="Closing" w:semiHidden="1" w:unhideWhenUsed="1"/>
-    <w:lsdException w:name="Signature" w:semiHidden="1" w:unhideWhenUsed="1"/>
-    <w:lsdException w:name="Default Paragraph Font" w:semiHidden="1" w:uiPriority="1" w:unhideWhenUsed="1"/>
-    <w:lsdException w:name="Body Text" w:semiHidden="1" w:unhideWhenUsed="1"/>
-    <w:lsdException w:name="Body Text Indent" w:semiHidden="1" w:unhideWhenUsed="1"/>
-    <w:lsdException w:name="List Continue" w:semiHidden="1" w:unhideWhenUsed="1"/>
-    <w:lsdException w:name="List Continue 2" w:semiHidden="1" w:unhideWhenUsed="1"/>
-    <w:lsdException w:name="List Continue 3" w:semiHidden="1" w:unhideWhenUsed="1"/>
-    <w:lsdException w:name="List Continue 4" w:semiHidden="1" w:unhideWhenUsed="1"/>
-    <w:lsdException w:name="List Continue 5" w:semiHidden="1" w:unhideWhenUsed="1"/>
-    <w:lsdException w:name="Message Header" w:semiHidden="1" w:unhideWhenUsed="1"/>
-    <w:lsdException w:name="Subtitle" w:uiPriority="11" w:qFormat="1"/>
-    <w:lsdException w:name="Salutation" w:semiHidden="1" w:unhideWhenUsed="1"/>
-    <w:lsdException w:name="Date" w:semiHidden="1" w:unhideWhenUsed="1"/>
-    <w:lsdException w:name="Body Text First Indent" w:semiHidden="1" w:unhideWhenUsed="1"/>
-    <w:lsdException w:name="Body Text First Indent 2" w:semiHidden="1" w:unhideWhenUsed="1"/>
-    <w:lsdException w:name="Note Heading" w:semiHidden="1" w:unhideWhenUsed="1"/>
-    <w:lsdException w:name="Body Text 2" w:semiHidden="1" w:unhideWhenUsed="1"/>
-    <w:lsdException w:name="Body Text 3" w:semiHidden="1" w:unhideWhenUsed="1"/>
-    <w:lsdException w:name="Body Text Indent 2" w:semiHidden="1" w:unhideWhenUsed="1"/>
-    <w:lsdException w:name="Body Text Indent 3" w:semiHidden="1" w:unhideWhenUsed="1"/>
-    <w:lsdException w:name="Block Text" w:semiHidden="1" w:unhideWhenUsed="1"/>
-    <w:lsdException w:name="Hyperlink" w:semiHidden="1" w:unhideWhenUsed="1"/>
-    <w:lsdException w:name="FollowedHyperlink" w:semiHidden="1" w:unhideWhenUsed="1"/>
-    <w:lsdException w:name="Strong" w:uiPriority="22" w:qFormat="1"/>
-    <w:lsdException w:name="Emphasis" w:uiPriority="20" w:qFormat="1"/>
-    <w:lsdException w:name="Document Map" w:semiHidden="1" w:unhideWhenUsed="1"/>
-    <w:lsdException w:name="Plain Text" w:semiHidden="1" w:unhideWhenUsed="1"/>
-    <w:lsdException w:name="E-mail Signature" w:semiHidden="1" w:unhideWhenUsed="1"/>
-    <w:lsdException w:name="HTML Top of Form" w:semiHidden="1" w:unhideWhenUsed="1"/>
-    <w:lsdException w:name="HTML Bottom of Form" w:semiHidden="1" w:unhideWhenUsed="1"/>
-    <w:lsdException w:name="Normal (Web)" w:semiHidden="1" w:unhideWhenUsed="1"/>
-    <w:lsdException w:name="HTML Acronym" w:semiHidden="1" w:unhideWhenUsed="1"/>
-    <w:lsdException w:name="HTML Address" w:semiHidden="1" w:unhideWhenUsed="1"/>
-    <w:lsdException w:name="HTML Cite" w:semiHidden="1" w:unhideWhenUsed="1"/>
-    <w:lsdException w:name="HTML Code" w:semiHidden="1" w:unhideWhenUsed="1"/>
-    <w:lsdException w:name="HTML Definition" w:semiHidden="1" w:unhideWhenUsed="1"/>
-    <w:lsdException w:name="HTML Keyboard" w:semiHidden="1" w:unhideWhenUsed="1"/>
-    <w:lsdException w:name="HTML Preformatted" w:semiHidden="1" w:unhideWhenUsed="1"/>
-    <w:lsdException w:name="HTML Sample" w:semiHidden="1" w:unhideWhenUsed="1"/>
-    <w:lsdException w:name="HTML Typewriter" w:semiHidden="1" w:unhideWhenUsed="1"/>
-    <w:lsdException w:name="HTML Variable" w:semiHidden="1" w:unhideWhenUsed="1"/>
-    <w:lsdException w:name="Normal Table" w:semiHidden="1" w:unhideWhenUsed="1"/>
-    <w:lsdException w:name="annotation subject" w:semiHidden="1" w:unhideWhenUsed="1"/>
-    <w:lsdException w:name="No List" w:semiHidden="1" w:unhideWhenUsed="1"/>
-    <w:lsdException w:name="Outline List 1" w:semiHidden="1" w:unhideWhenUsed="1"/>
-    <w:lsdException w:name="Outline List 2" w:semiHidden="1" w:unhideWhenUsed="1"/>
-    <w:lsdException w:name="Outline List 3" w:semiHidden="1" w:unhideWhenUsed="1"/>
-    <w:lsdException w:name="Table Simple 1" w:semiHidden="1" w:unhideWhenUsed="1"/>
-    <w:lsdException w:name="Table Simple 2" w:semiHidden="1" w:unhideWhenUsed="1"/>
-    <w:lsdException w:name="Table Simple 3" w:semiHidden="1" w:unhideWhenUsed="1"/>
-    <w:lsdException w:name="Table Classic 1" w:semiHidden="1" w:unhideWhenUsed="1"/>
-    <w:lsdException w:name="Table Classic 2" w:semiHidden="1" w:unhideWhenUsed="1"/>
-    <w:lsdException w:name="Table Classic 3" w:semiHidden="1" w:unhideWhenUsed="1"/>
-    <w:lsdException w:name="Table Classic 4" w:semiHidden="1" w:unhideWhenUsed="1"/>
-    <w:lsdException w:name="Table Colorful 1" w:semiHidden="1" w:unhideWhenUsed="1"/>
-    <w:lsdException w:name="Table Colorful 2" w:semiHidden="1" w:unhideWhenUsed="1"/>
-    <w:lsdException w:name="Table Colorful 3" w:semiHidden="1" w:unhideWhenUsed="1"/>
-    <w:lsdException w:name="Table Columns 1" w:semiHidden="1" w:unhideWhenUsed="1"/>
-    <w:lsdException w:name="Table Columns 2" w:semiHidden="1" w:unhideWhenUsed="1"/>
-    <w:lsdException w:name="Table Columns 3" w:semiHidden="1" w:unhideWhenUsed="1"/>
-    <w:lsdException w:name="Table Columns 4" w:semiHidden="1" w:unhideWhenUsed="1"/>
-    <w:lsdException w:name="Table Columns 5" w:semiHidden="1" w:unhideWhenUsed="1"/>
-    <w:lsdException w:name="Table Grid 1" w:semiHidden="1" w:unhideWhenUsed="1"/>
-    <w:lsdException w:name="Table Grid 2" w:semiHidden="1" w:unhideWhenUsed="1"/>
-    <w:lsdException w:name="Table Grid 3" w:semiHidden="1" w:unhideWhenUsed="1"/>
-    <w:lsdException w:name="Table Grid 4" w:semiHidden="1" w:unhideWhenUsed="1"/>
-    <w:lsdException w:name="Table Grid 5" w:semiHidden="1" w:unhideWhenUsed="1"/>
-    <w:lsdException w:name="Table Grid 6" w:semiHidden="1" w:unhideWhenUsed="1"/>
-    <w:lsdException w:name="Table Grid 7" w:semiHidden="1" w:unhideWhenUsed="1"/>
-    <w:lsdException w:name="Table Grid 8" w:semiHidden="1" w:unhideWhenUsed="1"/>
-    <w:lsdException w:name="Table List 1" w:semiHidden="1" w:unhideWhenUsed="1"/>
-    <w:lsdException w:name="Table List 2" w:semiHidden="1" w:unhideWhenUsed="1"/>
-    <w:lsdException w:name="Table List 3" w:semiHidden="1" w:unhideWhenUsed="1"/>
-    <w:lsdException w:name="Table List 4" w:semiHidden="1" w:unhideWhenUsed="1"/>
-    <w:lsdException w:name="Table List 5" w:semiHidden="1" w:unhideWhenUsed="1"/>
-    <w:lsdException w:name="Table List 6" w:semiHidden="1" w:unhideWhenUsed="1"/>
-    <w:lsdException w:name="Table List 7" w:semiHidden="1" w:unhideWhenUsed="1"/>
-    <w:lsdException w:name="Table List 8" w:semiHidden="1" w:unhideWhenUsed="1"/>
-    <w:lsdException w:name="Table 3D effects 1" w:semiHidden="1" w:unhideWhenUsed="1"/>
-    <w:lsdException w:name="Table 3D effects 2" w:semiHidden="1" w:unhideWhenUsed="1"/>
-    <w:lsdException w:name="Table 3D effects 3" w:semiHidden="1" w:unhideWhenUsed="1"/>
-    <w:lsdException w:name="Table Contemporary" w:semiHidden="1" w:unhideWhenUsed="1"/>
-    <w:lsdException w:name="Table Elegant" w:semiHidden="1" w:unhideWhenUsed="1"/>
-    <w:lsdException w:name="Table Professional" w:semiHidden="1" w:unhideWhenUsed="1"/>
-    <w:lsdException w:name="Table Subtle 1" w:semiHidden="1" w:unhideWhenUsed="1"/>
-    <w:lsdException w:name="Table Subtle 2" w:semiHidden="1" w:unhideWhenUsed="1"/>
-    <w:lsdException w:name="Table Web 1" w:semiHidden="1" w:unhideWhenUsed="1"/>
-    <w:lsdException w:name="Table Web 2" w:semiHidden="1" w:unhideWhenUsed="1"/>
-    <w:lsdException w:name="Table Web 3" w:semiHidden="1" w:unhideWhenUsed="1"/>
-    <w:lsdException w:name="Balloon Text" w:semiHidden="1" w:unhideWhenUsed="1"/>
-    <w:lsdException w:name="Table Grid" w:uiPriority="39"/>
-    <w:lsdException w:name="Table Theme" w:semiHidden="1" w:unhideWhenUsed="1"/>
-    <w:lsdException w:name="Placeholder Text" w:semiHidden="1"/>
-    <w:lsdException w:name="No Spacing" w:uiPriority="1" w:qFormat="1"/>
-    <w:lsdException w:name="Light Shading" w:uiPriority="60"/>
-    <w:lsdException w:name="Light List" w:uiPriority="61"/>
-    <w:lsdException w:name="Light Grid" w:uiPriority="62"/>
-    <w:lsdException w:name="Medium Shading 1" w:uiPriority="63"/>
-    <w:lsdException w:name="Medium Shading 2" w:uiPriority="64"/>
-    <w:lsdException w:name="Medium List 1" w:uiPriority="65"/>
-    <w:lsdException w:name="Medium List 2" w:uiPriority="66"/>
-    <w:lsdException w:name="Medium Grid 1" w:uiPriority="67"/>
-    <w:lsdException w:name="Medium Grid 2" w:uiPriority="68"/>
-    <w:lsdException w:name="Medium Grid 3" w:uiPriority="69"/>
-    <w:lsdException w:name="Dark List" w:uiPriority="70"/>
-    <w:lsdException w:name="Colorful Shading" w:uiPriority="71"/>
-    <w:lsdException w:name="Colorful List" w:uiPriority="72"/>
-    <w:lsdException w:name="Colorful Grid" w:uiPriority="73"/>
-    <w:lsdException w:name="Light Shading Accent 1" w:uiPriority="60"/>
-    <w:lsdException w:name="Light List Accent 1" w:uiPriority="61"/>
-    <w:lsdException w:name="Light Grid Accent 1" w:uiPriority="62"/>
-    <w:lsdException w:name="Medium Shading 1 Accent 1" w:uiPriority="63"/>
-    <w:lsdException w:name="Medium Shading 2 Accent 1" w:uiPriority="64"/>
-    <w:lsdException w:name="Medium List 1 Accent 1" w:uiPriority="65"/>
-    <w:lsdException w:name="Revision" w:semiHidden="1"/>
-    <w:lsdException w:name="List Paragraph" w:uiPriority="34" w:qFormat="1"/>
-    <w:lsdException w:name="Quote" w:uiPriority="29" w:qFormat="1"/>
-    <w:lsdException w:name="Intense Quote" w:uiPriority="30" w:qFormat="1"/>
-    <w:lsdException w:name="Medium List 2 Accent 1" w:uiPriority="66"/>
-    <w:lsdException w:name="Medium Grid 1 Accent 1" w:uiPriority="67"/>
-    <w:lsdException w:name="Medium Grid 2 Accent 1" w:uiPriority="68"/>
-    <w:lsdException w:name="Medium Grid 3 Accent 1" w:uiPriority="69"/>
-    <w:lsdException w:name="Dark List Accent 1" w:uiPriority="70"/>
-    <w:lsdException w:name="Colorful Shading Accent 1" w:uiPriority="71"/>
-    <w:lsdException w:name="Colorful List Accent 1" w:uiPriority="72"/>
-    <w:lsdException w:name="Colorful Grid Accent 1" w:uiPriority="73"/>
-    <w:lsdException w:name="Light Shading Accent 2" w:uiPriority="60"/>
-    <w:lsdException w:name="Light List Accent 2" w:uiPriority="61"/>
-    <w:lsdException w:name="Light Grid Accent 2" w:uiPriority="62"/>
-    <w:lsdException w:name="Medium Shading 1 Accent 2" w:uiPriority="63"/>
-    <w:lsdException w:name="Medium Shading 2 Accent 2" w:uiPriority="64"/>
-    <w:lsdException w:name="Medium List 1 Accent 2" w:uiPriority="65"/>
-    <w:lsdException w:name="Medium List 2 Accent 2" w:uiPriority="66"/>
-    <w:lsdException w:name="Medium Grid 1 Accent 2" w:uiPriority="67"/>
-    <w:lsdException w:name="Medium Grid 2 Accent 2" w:uiPriority="68"/>
-    <w:lsdException w:name="Medium Grid 3 Accent 2" w:uiPriority="69"/>
-    <w:lsdException w:name="Dark List Accent 2" w:uiPriority="70"/>
-    <w:lsdException w:name="Colorful Shading Accent 2" w:uiPriority="71"/>
-    <w:lsdException w:name="Colorful List Accent 2" w:uiPriority="72"/>
-    <w:lsdException w:name="Colorful Grid Accent 2" w:uiPriority="73"/>
-    <w:lsdException w:name="Light Shading Accent 3" w:uiPriority="60"/>
-    <w:lsdException w:name="Light List Accent 3" w:uiPriority="61"/>
-    <w:lsdException w:name="Light Grid Accent 3" w:uiPriority="62"/>
-    <w:lsdException w:name="Medium Shading 1 Accent 3" w:uiPriority="63"/>
-    <w:lsdException w:name="Medium Shading 2 Accent 3" w:uiPriority="64"/>
-    <w:lsdException w:name="Medium List 1 Accent 3" w:uiPriority="65"/>
-    <w:lsdException w:name="Medium List 2 Accent 3" w:uiPriority="66"/>
-    <w:lsdException w:name="Medium Grid 1 Accent 3" w:uiPriority="67"/>
-    <w:lsdException w:name="Medium Grid 2 Accent 3" w:uiPriority="68"/>
-    <w:lsdException w:name="Medium Grid 3 Accent 3" w:uiPriority="69"/>
-    <w:lsdException w:name="Dark List Accent 3" w:uiPriority="70"/>
-    <w:lsdException w:name="Colorful Shading Accent 3" w:uiPriority="71"/>
-    <w:lsdException w:name="Colorful List Accent 3" w:uiPriority="72"/>
-    <w:lsdException w:name="Colorful Grid Accent 3" w:uiPriority="73"/>
-    <w:lsdException w:name="Light Shading Accent 4" w:uiPriority="60"/>
-    <w:lsdException w:name="Light List Accent 4" w:uiPriority="61"/>
-    <w:lsdException w:name="Light Grid Accent 4" w:uiPriority="62"/>
-    <w:lsdException w:name="Medium Shading 1 Accent 4" w:uiPriority="63"/>
-    <w:lsdException w:name="Medium Shading 2 Accent 4" w:uiPriority="64"/>
-    <w:lsdException w:name="Medium List 1 Accent 4" w:uiPriority="65"/>
-    <w:lsdException w:name="Medium List 2 Accent 4" w:uiPriority="66"/>
-    <w:lsdException w:name="Medium Grid 1 Accent 4" w:uiPriority="67"/>
-    <w:lsdException w:name="Medium Grid 2 Accent 4" w:uiPriority="68"/>
-    <w:lsdException w:name="Medium Grid 3 Accent 4" w:uiPriority="69"/>
-    <w:lsdException w:name="Dark List Accent 4" w:uiPriority="70"/>
-    <w:lsdException w:name="Colorful Shading Accent 4" w:uiPriority="71"/>
-    <w:lsdException w:name="Colorful List Accent 4" w:uiPriority="72"/>
-    <w:lsdException w:name="Colorful Grid Accent 4" w:uiPriority="73"/>
-    <w:lsdException w:name="Light Shading Accent 5" w:uiPriority="60"/>
-    <w:lsdException w:name="Light List Accent 5" w:uiPriority="61"/>
-    <w:lsdException w:name="Light Grid Accent 5" w:uiPriority="62"/>
-    <w:lsdException w:name="Medium Shading 1 Accent 5" w:uiPriority="63"/>
-    <w:lsdException w:name="Medium Shading 2 Accent 5" w:uiPriority="64"/>
-    <w:lsdException w:name="Medium List 1 Accent 5" w:uiPriority="65"/>
-    <w:lsdException w:name="Medium List 2 Accent 5" w:uiPriority="66"/>
-    <w:lsdException w:name="Medium Grid 1 Accent 5" w:uiPriority="67"/>
-    <w:lsdException w:name="Medium Grid 2 Accent 5" w:uiPriority="68"/>
-    <w:lsdException w:name="Medium Grid 3 Accent 5" w:uiPriority="69"/>
-    <w:lsdException w:name="Dark List Accent 5" w:uiPriority="70"/>
-    <w:lsdException w:name="Colorful Shading Accent 5" w:uiPriority="71"/>
-    <w:lsdException w:name="Colorful List Accent 5" w:uiPriority="72"/>
-    <w:lsdException w:name="Colorful Grid Accent 5" w:uiPriority="73"/>
-    <w:lsdException w:name="Light Shading Accent 6" w:uiPriority="60"/>
-    <w:lsdException w:name="Light List Accent 6" w:uiPriority="61"/>
-    <w:lsdException w:name="Light Grid Accent 6" w:uiPriority="62"/>
-    <w:lsdException w:name="Medium Shading 1 Accent 6" w:uiPriority="63"/>
-    <w:lsdException w:name="Medium Shading 2 Accent 6" w:uiPriority="64"/>
-    <w:lsdException w:name="Medium List 1 Accent 6" w:uiPriority="65"/>
-    <w:lsdException w:name="Medium List 2 Accent 6" w:uiPriority="66"/>
-    <w:lsdException w:name="Medium Grid 1 Accent 6" w:uiPriority="67"/>
-    <w:lsdException w:name="Medium Grid 2 Accent 6" w:uiPriority="68"/>
-    <w:lsdException w:name="Medium Grid 3 Accent 6" w:uiPriority="69"/>
-    <w:lsdException w:name="Dark List Accent 6" w:uiPriority="70"/>
-    <w:lsdException w:name="Colorful Shading Accent 6" w:uiPriority="71"/>
-    <w:lsdException w:name="Colorful List Accent 6" w:uiPriority="72"/>
-    <w:lsdException w:name="Colorful Grid Accent 6" w:uiPriority="73"/>
-    <w:lsdException w:name="Subtle Emphasis" w:uiPriority="19" w:qFormat="1"/>
-    <w:lsdException w:name="Intense Emphasis" w:uiPriority="21" w:qFormat="1"/>
-    <w:lsdException w:name="Subtle Reference" w:uiPriority="31" w:qFormat="1"/>
-    <w:lsdException w:name="Intense Reference" w:uiPriority="32" w:qFormat="1"/>
-    <w:lsdException w:name="Book Title" w:uiPriority="33" w:qFormat="1"/>
-    <w:lsdException w:name="Bibliography" w:semiHidden="1" w:uiPriority="37" w:unhideWhenUsed="1"/>
-    <w:lsdException w:name="TOC Heading" w:semiHidden="1" w:uiPriority="39" w:unhideWhenUsed="1" w:qFormat="1"/>
-    <w:lsdException w:name="Plain Table 1" w:uiPriority="41"/>
-    <w:lsdException w:name="Plain Table 2" w:uiPriority="42"/>
-    <w:lsdException w:name="Plain Table 3" w:uiPriority="43"/>
-    <w:lsdException w:name="Plain Table 4" w:uiPriority="44"/>
-    <w:lsdException w:name="Plain Table 5" w:uiPriority="45"/>
-    <w:lsdException w:name="Grid Table Light" w:uiPriority="40"/>
-    <w:lsdException w:name="Grid Table 1 Light" w:uiPriority="46"/>
-    <w:lsdException w:name="Grid Table 2" w:uiPriority="47"/>
-    <w:lsdException w:name="Grid Table 3" w:uiPriority="48"/>
-    <w:lsdException w:name="Grid Table 4" w:uiPriority="49"/>
-    <w:lsdException w:name="Grid Table 5 Dark" w:uiPriority="50"/>
-    <w:lsdException w:name="Grid Table 6 Colorful" w:uiPriority="51"/>
-    <w:lsdException w:name="Grid Table 7 Colorful" w:uiPriority="52"/>
-    <w:lsdException w:name="Grid Table 1 Light Accent 1" w:uiPriority="46"/>
-    <w:lsdException w:name="Grid Table 2 Accent 1" w:uiPriority="47"/>
-    <w:lsdException w:name="Grid Table 3 Accent 1" w:uiPriority="48"/>
-    <w:lsdException w:name="Grid Table 4 Accent 1" w:uiPriority="49"/>
-    <w:lsdException w:name="Grid Table 5 Dark Accent 1" w:uiPriority="50"/>
-    <w:lsdException w:name="Grid Table 6 Colorful Accent 1" w:uiPriority="51"/>
-    <w:lsdException w:name="Grid Table 7 Colorful Accent 1" w:uiPriority="52"/>
-    <w:lsdException w:name="Grid Table 1 Light Accent 2" w:uiPriority="46"/>
-    <w:lsdException w:name="Grid Table 2 Accent 2" w:uiPriority="47"/>
-    <w:lsdException w:name="Grid Table 3 Accent 2" w:uiPriority="48"/>
-    <w:lsdException w:name="Grid Table 4 Accent 2" w:uiPriority="49"/>
-    <w:lsdException w:name="Grid Table 5 Dark Accent 2" w:uiPriority="50"/>
-    <w:lsdException w:name="Grid Table 6 Colorful Accent 2" w:uiPriority="51"/>
-    <w:lsdException w:name="Grid Table 7 Colorful Accent 2" w:uiPriority="52"/>
-    <w:lsdException w:name="Grid Table 1 Light Accent 3" w:uiPriority="46"/>
-    <w:lsdException w:name="Grid Table 2 Accent 3" w:uiPriority="47"/>
-    <w:lsdException w:name="Grid Table 3 Accent 3" w:uiPriority="48"/>
-    <w:lsdException w:name="Grid Table 4 Accent 3" w:uiPriority="49"/>
-    <w:lsdException w:name="Grid Table 5 Dark Accent 3" w:uiPriority="50"/>
-    <w:lsdException w:name="Grid Table 6 Colorful Accent 3" w:uiPriority="51"/>
-    <w:lsdException w:name="Grid Table 7 Colorful Accent 3" w:uiPriority="52"/>
-    <w:lsdException w:name="Grid Table 1 Light Accent 4" w:uiPriority="46"/>
-    <w:lsdException w:name="Grid Table 2 Accent 4" w:uiPriority="47"/>
-    <w:lsdException w:name="Grid Table 3 Accent 4" w:uiPriority="48"/>
-    <w:lsdException w:name="Grid Table 4 Accent 4" w:uiPriority="49"/>
-    <w:lsdException w:name="Grid Table 5 Dark Accent 4" w:uiPriority="50"/>
-    <w:lsdException w:name="Grid Table 6 Colorful Accent 4" w:uiPriority="51"/>
-    <w:lsdException w:name="Grid Table 7 Colorful Accent 4" w:uiPriority="52"/>
-    <w:lsdException w:name="Grid Table 1 Light Accent 5" w:uiPriority="46"/>
-    <w:lsdException w:name="Grid Table 2 Accent 5" w:uiPriority="47"/>
-    <w:lsdException w:name="Grid Table 3 Accent 5" w:uiPriority="48"/>
-    <w:lsdException w:name="Grid Table 4 Accent 5" w:uiPriority="49"/>
-    <w:lsdException w:name="Grid Table 5 Dark Accent 5" w:uiPriority="50"/>
-    <w:lsdException w:name="Grid Table 6 Colorful Accent 5" w:uiPriority="51"/>
-    <w:lsdException w:name="Grid Table 7 Colorful Accent 5" w:uiPriority="52"/>
-    <w:lsdException w:name="Grid Table 1 Light Accent 6" w:uiPriority="46"/>
-    <w:lsdException w:name="Grid Table 2 Accent 6" w:uiPriority="47"/>
-    <w:lsdException w:name="Grid Table 3 Accent 6" w:uiPriority="48"/>
-    <w:lsdException w:name="Grid Table 4 Accent 6" w:uiPriority="49"/>
-    <w:lsdException w:name="Grid Table 5 Dark Accent 6" w:uiPriority="50"/>
-    <w:lsdException w:name="Grid Table 6 Colorful Accent 6" w:uiPriority="51"/>
-    <w:lsdException w:name="Grid Table 7 Colorful Accent 6" w:uiPriority="52"/>
-    <w:lsdException w:name="List Table 1 Light" w:uiPriority="46"/>
-    <w:lsdException w:name="List Table 2" w:uiPriority="47"/>
-    <w:lsdException w:name="List Table 3" w:uiPriority="48"/>
-    <w:lsdException w:name="List Table 4" w:uiPriority="49"/>
-    <w:lsdException w:name="List Table 5 Dark" w:uiPriority="50"/>
-    <w:lsdException w:name="List Table 6 Colorful" w:uiPriority="51"/>
-    <w:lsdException w:name="List Table 7 Colorful" w:uiPriority="52"/>
-    <w:lsdException w:name="List Table 1 Light Accent 1" w:uiPriority="46"/>
-    <w:lsdException w:name="List Table 2 Accent 1" w:uiPriority="47"/>
-    <w:lsdException w:name="List Table 3 Accent 1" w:uiPriority="48"/>
-    <w:lsdException w:name="List Table 4 Accent 1" w:uiPriority="49"/>
-    <w:lsdException w:name="List Table 5 Dark Accent 1" w:uiPriority="50"/>
-    <w:lsdException w:name="List Table 6 Colorful Accent 1" w:uiPriority="51"/>
-    <w:lsdException w:name="List Table 7 Colorful Accent 1" w:uiPriority="52"/>
-    <w:lsdException w:name="List Table 1 Light Accent 2" w:uiPriority="46"/>
-    <w:lsdException w:name="List Table 2 Accent 2" w:uiPriority="47"/>
-    <w:lsdException w:name="List Table 3 Accent 2" w:uiPriority="48"/>
-    <w:lsdException w:name="List Table 4 Accent 2" w:uiPriority="49"/>
-    <w:lsdException w:name="List Table 5 Dark Accent 2" w:uiPriority="50"/>
-    <w:lsdException w:name="List Table 6 Colorful Accent 2" w:uiPriority="51"/>
-    <w:lsdException w:name="List Table 7 Colorful Accent 2" w:uiPriority="52"/>
-    <w:lsdException w:name="List Table 1 Light Accent 3" w:uiPriority="46"/>
-    <w:lsdException w:name="List Table 2 Accent 3" w:uiPriority="47"/>
-    <w:lsdException w:name="List Table 3 Accent 3" w:uiPriority="48"/>
-    <w:lsdException w:name="List Table 4 Accent 3" w:uiPriority="49"/>
-    <w:lsdException w:name="List Table 5 Dark Accent 3" w:uiPriority="50"/>
-    <w:lsdException w:name="List Table 6 Colorful Accent 3" w:uiPriority="51"/>
-    <w:lsdException w:name="List Table 7 Colorful Accent 3" w:uiPriority="52"/>
-    <w:lsdException w:name="List Table 1 Light Accent 4" w:uiPriority="46"/>
-    <w:lsdException w:name="List Table 2 Accent 4" w:uiPriority="47"/>
-    <w:lsdException w:name="List Table 3 Accent 4" w:uiPriority="48"/>
-    <w:lsdException w:name="List Table 4 Accent 4" w:uiPriority="49"/>
-    <w:lsdException w:name="List Table 5 Dark Accent 4" w:uiPriority="50"/>
-    <w:lsdException w:name="List Table 6 Colorful Accent 4" w:uiPriority="51"/>
-    <w:lsdException w:name="List Table 7 Colorful Accent 4" w:uiPriority="52"/>
-    <w:lsdException w:name="List Table 1 Light Accent 5" w:uiPriority="46"/>
-    <w:lsdException w:name="List Table 2 Accent 5" w:uiPriority="47"/>
-    <w:lsdException w:name="List Table 3 Accent 5" w:uiPriority="48"/>
-    <w:lsdException w:name="List Table 4 Accent 5" w:uiPriority="49"/>
-    <w:lsdException w:name="List Table 5 Dark Accent 5" w:uiPriority="50"/>
-    <w:lsdException w:name="List Table 6 Colorful Accent 5" w:uiPriority="51"/>
-    <w:lsdException w:name="List Table 7 Colorful Accent 5" w:uiPriority="52"/>
-    <w:lsdException w:name="List Table 1 Light Accent 6" w:uiPriority="46"/>
-    <w:lsdException w:name="List Table 2 Accent 6" w:uiPriority="47"/>
-    <w:lsdException w:name="List Table 3 Accent 6" w:uiPriority="48"/>
-    <w:lsdException w:name="List Table 4 Accent 6" w:uiPriority="49"/>
-    <w:lsdException w:name="List Table 5 Dark Accent 6" w:uiPriority="50"/>
-    <w:lsdException w:name="List Table 6 Colorful Accent 6" w:uiPriority="51"/>
-    <w:lsdException w:name="List Table 7 Colorful Accent 6" w:uiPriority="52"/>
-    <w:lsdException w:name="Mention" w:semiHidden="1" w:unhideWhenUsed="1"/>
-    <w:lsdException w:name="Smart Hyperlink" w:semiHidden="1" w:unhideWhenUsed="1"/>
-    <w:lsdException w:name="Hashtag" w:semiHidden="1" w:unhideWhenUsed="1"/>
-  </w:latentStyles>
-  <w:style w:type="paragraph" w:default="1" w:styleId="Normal">
-    <w:name w:val="Normal"/>
+  <w:style w:type="paragraph" w:styleId="ListParagraph">
+    <w:name w:val="List Paragraph"/>
+    <w:basedOn w:val="Normal"/>
+    <w:uiPriority w:val="34"/>
     <w:qFormat/>
-  </w:style>
-  <w:style w:type="character" w:default="1" w:styleId="DefaultParagraphFont">
-    <w:name w:val="Default Paragraph Font"/>
-    <w:uiPriority w:val="1"/>
-    <w:semiHidden/>
-    <w:unhideWhenUsed/>
-  </w:style>
-  <w:style w:type="table" w:default="1" w:styleId="TableNormal">
-    <w:name w:val="Normal Table"/>
-    <w:uiPriority w:val="99"/>
-    <w:semiHidden/>
-    <w:unhideWhenUsed/>
-    <w:tblPr>
-      <w:tblInd w:w="0" w:type="dxa"/>
-      <w:tblCellMar>
-        <w:top w:w="0" w:type="dxa"/>
-        <w:left w:w="108" w:type="dxa"/>
-        <w:bottom w:w="0" w:type="dxa"/>
-        <w:right w:w="108" w:type="dxa"/>
-      </w:tblCellMar>
-    </w:tblPr>
-  </w:style>
-  <w:style w:type="numbering" w:default="1" w:styleId="NoList">
-    <w:name w:val="No List"/>
-    <w:uiPriority w:val="99"/>
-    <w:semiHidden/>
-    <w:unhideWhenUsed/>
-  </w:style>
-  <w:style w:type="character" w:styleId="PlaceholderText">
-    <w:name w:val="Placeholder Text"/>
-    <w:basedOn w:val="DefaultParagraphFont"/>
-    <w:uiPriority w:val="99"/>
-    <w:semiHidden/>
-    <w:rsid w:val="00E21F83"/>
-    <w:rPr>
-      <w:color w:val="808080"/>
-    </w:rPr>
+    <w:rsid w:val="00BB5ACB"/>
+    <w:pPr>
+      <w:ind w:left="720"/>
+      <w:contextualSpacing/>
+    </w:pPr>
   </w:style>
 </w:styles>
-</file>
-
-<file path=word/glossary/webSettings.xml><?xml version="1.0" encoding="utf-8"?>
-<w:webSettings xmlns:mc="http://schemas.openxmlformats.org/markup-compatibility/2006" xmlns:r="http://schemas.openxmlformats.org/officeDocument/2006/relationships" xmlns:w="http://schemas.openxmlformats.org/wordprocessingml/2006/main" xmlns:w14="http://schemas.microsoft.com/office/word/2010/wordml" xmlns:w15="http://schemas.microsoft.com/office/word/2012/wordml" xmlns:w16se="http://schemas.microsoft.com/office/word/2015/wordml/symex" mc:Ignorable="w14 w15 w16se">
-  <w:optimizeForBrowser/>
-  <w:allowPNG/>
-</w:webSettings>
 </file>
 
 <file path=word/theme/theme1.xml><?xml version="1.0" encoding="utf-8"?>
@@ -4192,7 +4172,7 @@
 </file>
 
 <file path=customXml/itemProps1.xml><?xml version="1.0" encoding="utf-8"?>
-<ds:datastoreItem xmlns:ds="http://schemas.openxmlformats.org/officeDocument/2006/customXml" ds:itemID="{ADB13938-5D15-4B2D-A0B4-83598E7F2C5A}">
+<ds:datastoreItem xmlns:ds="http://schemas.openxmlformats.org/officeDocument/2006/customXml" ds:itemID="{AD9B2184-FF6D-461A-B648-0B524394C50E}">
   <ds:schemaRefs>
     <ds:schemaRef ds:uri="http://schemas.openxmlformats.org/officeDocument/2006/bibliography"/>
   </ds:schemaRefs>

</xml_diff>

<commit_message>
renamed simulink -> matlab
</commit_message>
<xml_diff>
--- a/Project_2/bouo3102-dems2304.docx
+++ b/Project_2/bouo3102-dems2304.docx
@@ -1607,7 +1607,6 @@
       <w:r>
         <w:rPr>
           <w:noProof/>
-          <w:lang w:val="en-CA" w:eastAsia="en-CA"/>
         </w:rPr>
         <w:drawing>
           <wp:inline distT="0" distB="0" distL="0" distR="0" wp14:anchorId="468047E9" wp14:editId="5497F90D">
@@ -2359,7 +2358,6 @@
       <w:r>
         <w:rPr>
           <w:noProof/>
-          <w:lang w:val="en-CA" w:eastAsia="en-CA"/>
         </w:rPr>
         <w:drawing>
           <wp:inline distT="0" distB="0" distL="0" distR="0" wp14:anchorId="557F9D57" wp14:editId="16A598CC">
@@ -2516,7 +2514,6 @@
       <w:r>
         <w:rPr>
           <w:noProof/>
-          <w:lang w:val="en-CA" w:eastAsia="en-CA"/>
         </w:rPr>
         <w:drawing>
           <wp:anchor distT="0" distB="0" distL="114300" distR="114300" simplePos="0" relativeHeight="251658240" behindDoc="0" locked="0" layoutInCell="1" allowOverlap="1">
@@ -2781,7 +2778,6 @@
       <w:r>
         <w:rPr>
           <w:noProof/>
-          <w:lang w:val="en-CA" w:eastAsia="en-CA"/>
         </w:rPr>
         <w:drawing>
           <wp:inline distT="0" distB="0" distL="0" distR="0">
@@ -2959,60 +2955,12 @@
         </w:rPr>
         <w:t xml:space="preserve"> / 50</w:t>
       </w:r>
-      <w:proofErr w:type="gramStart"/>
       <w:r>
         <w:rPr>
           <w:bCs/>
           <w:lang w:val="fr-CA"/>
         </w:rPr>
-        <w:t xml:space="preserve">)  </w:t>
-      </w:r>
-      <w:r>
-        <w:rPr>
-          <w:bCs/>
-          <w:lang w:val="fr-CA"/>
-        </w:rPr>
-        <w:t>=</w:t>
-      </w:r>
-      <w:proofErr w:type="gramEnd"/>
-      <w:r>
-        <w:rPr>
-          <w:bCs/>
-          <w:lang w:val="fr-CA"/>
-        </w:rPr>
-        <w:t xml:space="preserve"> 0.9970 </w:t>
-      </w:r>
-      <w:proofErr w:type="spellStart"/>
-      <w:r>
-        <w:rPr>
-          <w:bCs/>
-          <w:lang w:val="fr-CA"/>
-        </w:rPr>
-        <w:t>deg</w:t>
-      </w:r>
-      <w:proofErr w:type="spellEnd"/>
-      <w:r>
-        <w:rPr>
-          <w:bCs/>
-          <w:lang w:val="fr-CA"/>
-        </w:rPr>
-        <w:t xml:space="preserve"> qui est 1 </w:t>
-      </w:r>
-      <w:proofErr w:type="spellStart"/>
-      <w:r>
-        <w:rPr>
-          <w:bCs/>
-          <w:lang w:val="fr-CA"/>
-        </w:rPr>
-        <w:t>deg</w:t>
-      </w:r>
-      <w:proofErr w:type="spellEnd"/>
-      <w:r>
-        <w:rPr>
-          <w:bCs/>
-          <w:lang w:val="fr-CA"/>
-        </w:rPr>
-        <w:t xml:space="preserve"> tel que prévu. </w:t>
+        <w:t>) =</w:t>
       </w:r>
       <w:bookmarkStart w:id="11" w:name="_GoBack"/>
       <w:bookmarkEnd w:id="11"/>
@@ -3021,6 +2969,45 @@
           <w:bCs/>
           <w:lang w:val="fr-CA"/>
         </w:rPr>
+        <w:t xml:space="preserve"> 0.9970 </w:t>
+      </w:r>
+      <w:proofErr w:type="spellStart"/>
+      <w:r>
+        <w:rPr>
+          <w:bCs/>
+          <w:lang w:val="fr-CA"/>
+        </w:rPr>
+        <w:t>deg</w:t>
+      </w:r>
+      <w:proofErr w:type="spellEnd"/>
+      <w:r>
+        <w:rPr>
+          <w:bCs/>
+          <w:lang w:val="fr-CA"/>
+        </w:rPr>
+        <w:t xml:space="preserve"> qui est 1 </w:t>
+      </w:r>
+      <w:proofErr w:type="spellStart"/>
+      <w:r>
+        <w:rPr>
+          <w:bCs/>
+          <w:lang w:val="fr-CA"/>
+        </w:rPr>
+        <w:t>deg</w:t>
+      </w:r>
+      <w:proofErr w:type="spellEnd"/>
+      <w:r>
+        <w:rPr>
+          <w:bCs/>
+          <w:lang w:val="fr-CA"/>
+        </w:rPr>
+        <w:t xml:space="preserve"> tel que prévu. </w:t>
+      </w:r>
+      <w:r>
+        <w:rPr>
+          <w:bCs/>
+          <w:lang w:val="fr-CA"/>
+        </w:rPr>
         <w:br w:type="page"/>
       </w:r>
     </w:p>
@@ -3035,7 +3022,6 @@
       <w:r>
         <w:rPr>
           <w:noProof/>
-          <w:lang w:val="en-CA" w:eastAsia="en-CA"/>
         </w:rPr>
         <w:lastRenderedPageBreak/>
         <w:drawing>
@@ -4172,7 +4158,7 @@
 </file>
 
 <file path=customXml/itemProps1.xml><?xml version="1.0" encoding="utf-8"?>
-<ds:datastoreItem xmlns:ds="http://schemas.openxmlformats.org/officeDocument/2006/customXml" ds:itemID="{AD9B2184-FF6D-461A-B648-0B524394C50E}">
+<ds:datastoreItem xmlns:ds="http://schemas.openxmlformats.org/officeDocument/2006/customXml" ds:itemID="{1906313D-7650-480D-ABA5-897B1AD6982C}">
   <ds:schemaRefs>
     <ds:schemaRef ds:uri="http://schemas.openxmlformats.org/officeDocument/2006/bibliography"/>
   </ds:schemaRefs>

</xml_diff>